<commit_message>
- Finish JavaFX doc
</commit_message>
<xml_diff>
--- a/doc/JavaFX.docx
+++ b/doc/JavaFX.docx
@@ -10,6 +10,7 @@
           <w:docPartUnique/>
         </w:docPartObj>
       </w:sdtPr>
+      <w:sdtEndPr/>
       <w:sdtContent>
         <w:p>
           <w:pPr>
@@ -23,6 +24,7 @@
           <w:r>
             <w:rPr>
               <w:noProof/>
+              <w:lang w:eastAsia="en-US"/>
             </w:rPr>
             <mc:AlternateContent>
               <mc:Choice Requires="wpg">
@@ -195,6 +197,7 @@
                                       <w:dataBinding w:prefixMappings="xmlns:ns0='http://purl.org/dc/elements/1.1/' xmlns:ns1='http://schemas.openxmlformats.org/package/2006/metadata/core-properties' " w:xpath="/ns1:coreProperties[1]/ns0:title[1]" w:storeItemID="{6C3C8BC8-F283-45AE-878A-BAB7291924A1}"/>
                                       <w:text/>
                                     </w:sdtPr>
+                                    <w:sdtEndPr/>
                                     <w:sdtContent>
                                       <w:r>
                                         <w:rPr>
@@ -202,8 +205,18 @@
                                           <w:sz w:val="72"/>
                                           <w:szCs w:val="72"/>
                                         </w:rPr>
-                                        <w:t>Visual Programming Enviroments</w:t>
+                                        <w:t xml:space="preserve">Visual Programming </w:t>
                                       </w:r>
+                                      <w:proofErr w:type="spellStart"/>
+                                      <w:r>
+                                        <w:rPr>
+                                          <w:color w:val="FFFFFF" w:themeColor="background1"/>
+                                          <w:sz w:val="72"/>
+                                          <w:szCs w:val="72"/>
+                                        </w:rPr>
+                                        <w:t>Enviroments</w:t>
+                                      </w:r>
+                                      <w:proofErr w:type="spellEnd"/>
                                       <w:r>
                                         <w:rPr>
                                           <w:color w:val="FFFFFF" w:themeColor="background1"/>
@@ -373,6 +386,7 @@
                                 <w:dataBinding w:prefixMappings="xmlns:ns0='http://purl.org/dc/elements/1.1/' xmlns:ns1='http://schemas.openxmlformats.org/package/2006/metadata/core-properties' " w:xpath="/ns1:coreProperties[1]/ns0:title[1]" w:storeItemID="{6C3C8BC8-F283-45AE-878A-BAB7291924A1}"/>
                                 <w:text/>
                               </w:sdtPr>
+                              <w:sdtEndPr/>
                               <w:sdtContent>
                                 <w:r>
                                   <w:rPr>
@@ -380,8 +394,18 @@
                                     <w:sz w:val="72"/>
                                     <w:szCs w:val="72"/>
                                   </w:rPr>
-                                  <w:t>Visual Programming Enviroments</w:t>
+                                  <w:t xml:space="preserve">Visual Programming </w:t>
                                 </w:r>
+                                <w:proofErr w:type="spellStart"/>
+                                <w:r>
+                                  <w:rPr>
+                                    <w:color w:val="FFFFFF" w:themeColor="background1"/>
+                                    <w:sz w:val="72"/>
+                                    <w:szCs w:val="72"/>
+                                  </w:rPr>
+                                  <w:t>Enviroments</w:t>
+                                </w:r>
+                                <w:proofErr w:type="spellEnd"/>
                                 <w:r>
                                   <w:rPr>
                                     <w:color w:val="FFFFFF" w:themeColor="background1"/>
@@ -409,6 +433,7 @@
           <w:r>
             <w:rPr>
               <w:noProof/>
+              <w:lang w:eastAsia="en-US"/>
             </w:rPr>
             <mc:AlternateContent>
               <mc:Choice Requires="wps">
@@ -520,6 +545,7 @@
           <w:r>
             <w:rPr>
               <w:noProof/>
+              <w:lang w:eastAsia="en-US"/>
             </w:rPr>
             <mc:AlternateContent>
               <mc:Choice Requires="wps">
@@ -594,6 +620,7 @@
                                   <w:dataBinding w:prefixMappings="xmlns:ns0='http://purl.org/dc/elements/1.1/' xmlns:ns1='http://schemas.openxmlformats.org/package/2006/metadata/core-properties' " w:xpath="/ns1:coreProperties[1]/ns0:subject[1]" w:storeItemID="{6C3C8BC8-F283-45AE-878A-BAB7291924A1}"/>
                                   <w:text/>
                                 </w:sdtPr>
+                                <w:sdtEndPr/>
                                 <w:sdtContent>
                                   <w:p>
                                     <w:pPr>
@@ -632,6 +659,7 @@
                                   <w:dataBinding w:prefixMappings="xmlns:ns0='http://purl.org/dc/elements/1.1/' xmlns:ns1='http://schemas.openxmlformats.org/package/2006/metadata/core-properties' " w:xpath="/ns1:coreProperties[1]/ns0:creator[1]" w:storeItemID="{6C3C8BC8-F283-45AE-878A-BAB7291924A1}"/>
                                   <w:text/>
                                 </w:sdtPr>
+                                <w:sdtEndPr/>
                                 <w:sdtContent>
                                   <w:p>
                                     <w:pPr>
@@ -695,6 +723,7 @@
                             <w:dataBinding w:prefixMappings="xmlns:ns0='http://purl.org/dc/elements/1.1/' xmlns:ns1='http://schemas.openxmlformats.org/package/2006/metadata/core-properties' " w:xpath="/ns1:coreProperties[1]/ns0:subject[1]" w:storeItemID="{6C3C8BC8-F283-45AE-878A-BAB7291924A1}"/>
                             <w:text/>
                           </w:sdtPr>
+                          <w:sdtEndPr/>
                           <w:sdtContent>
                             <w:p>
                               <w:pPr>
@@ -733,6 +762,7 @@
                             <w:dataBinding w:prefixMappings="xmlns:ns0='http://purl.org/dc/elements/1.1/' xmlns:ns1='http://schemas.openxmlformats.org/package/2006/metadata/core-properties' " w:xpath="/ns1:coreProperties[1]/ns0:creator[1]" w:storeItemID="{6C3C8BC8-F283-45AE-878A-BAB7291924A1}"/>
                             <w:text/>
                           </w:sdtPr>
+                          <w:sdtEndPr/>
                           <w:sdtContent>
                             <w:p>
                               <w:pPr>
@@ -768,6 +798,7 @@
           <w:r>
             <w:rPr>
               <w:noProof/>
+              <w:lang w:eastAsia="en-US"/>
             </w:rPr>
             <mc:AlternateContent>
               <mc:Choice Requires="wps">
@@ -850,6 +881,7 @@
                                     <w:calendar w:val="gregorian"/>
                                   </w:date>
                                 </w:sdtPr>
+                                <w:sdtEndPr/>
                                 <w:sdtContent>
                                   <w:p>
                                     <w:pPr>
@@ -917,6 +949,7 @@
                               <w:calendar w:val="gregorian"/>
                             </w:date>
                           </w:sdtPr>
+                          <w:sdtEndPr/>
                           <w:sdtContent>
                             <w:p>
                               <w:pPr>
@@ -1063,30 +1096,7 @@
           <w:pPr>
             <w:pStyle w:val="Title"/>
             <w:spacing w:line="276" w:lineRule="auto"/>
-            <w:rPr>
-              <w:rFonts w:asciiTheme="minorHAnsi" w:hAnsiTheme="minorHAnsi"/>
-              <w:color w:val="auto"/>
-              <w:sz w:val="48"/>
-              <w:szCs w:val="48"/>
-            </w:rPr>
-          </w:pPr>
-        </w:p>
-        <w:p>
-          <w:pPr>
-            <w:pStyle w:val="Title"/>
-            <w:spacing w:line="276" w:lineRule="auto"/>
-            <w:rPr>
-              <w:rFonts w:asciiTheme="minorHAnsi" w:hAnsiTheme="minorHAnsi"/>
-              <w:color w:val="auto"/>
-              <w:sz w:val="48"/>
-              <w:szCs w:val="48"/>
-            </w:rPr>
-          </w:pPr>
-        </w:p>
-        <w:p>
-          <w:pPr>
-            <w:pStyle w:val="Title"/>
-            <w:spacing w:line="276" w:lineRule="auto"/>
+            <w:jc w:val="center"/>
             <w:rPr>
               <w:rFonts w:asciiTheme="minorHAnsi" w:hAnsiTheme="minorHAnsi"/>
               <w:color w:val="auto"/>
@@ -1101,16 +1111,7 @@
               <w:sz w:val="48"/>
               <w:szCs w:val="48"/>
             </w:rPr>
-            <w:t>The IEEE 802.3</w:t>
-          </w:r>
-          <w:r>
-            <w:rPr>
-              <w:rFonts w:asciiTheme="minorHAnsi" w:hAnsiTheme="minorHAnsi"/>
-              <w:color w:val="auto"/>
-              <w:sz w:val="48"/>
-              <w:szCs w:val="48"/>
-            </w:rPr>
-            <w:t>ah standard and Gigabit Etherne</w:t>
+            <w:t>About JavaFX</w:t>
           </w:r>
         </w:p>
         <w:p>
@@ -1176,8 +1177,13 @@
         <w:sdt>
           <w:sdtPr>
             <w:rPr>
-              <w:rFonts w:asciiTheme="minorHAnsi" w:hAnsiTheme="minorHAnsi"/>
+              <w:rFonts w:asciiTheme="minorHAnsi" w:eastAsiaTheme="minorEastAsia" w:hAnsiTheme="minorHAnsi" w:cstheme="minorBidi"/>
+              <w:b w:val="0"/>
+              <w:bCs w:val="0"/>
+              <w:smallCaps w:val="0"/>
               <w:color w:val="auto"/>
+              <w:sz w:val="22"/>
+              <w:szCs w:val="22"/>
             </w:rPr>
             <w:id w:val="-574282251"/>
             <w:docPartObj>
@@ -1187,11 +1193,7 @@
           </w:sdtPr>
           <w:sdtEndPr>
             <w:rPr>
-              <w:rFonts w:eastAsiaTheme="minorEastAsia" w:cstheme="minorBidi"/>
-              <w:smallCaps w:val="0"/>
               <w:noProof/>
-              <w:sz w:val="22"/>
-              <w:szCs w:val="22"/>
             </w:rPr>
           </w:sdtEndPr>
           <w:sdtContent>
@@ -1219,7 +1221,6 @@
                   <w:tab w:val="left" w:pos="440"/>
                   <w:tab w:val="right" w:leader="dot" w:pos="9350"/>
                 </w:tabs>
-                <w:spacing w:line="276" w:lineRule="auto"/>
                 <w:rPr>
                   <w:noProof/>
                   <w:lang w:eastAsia="en-US"/>
@@ -1234,12 +1235,11 @@
               <w:r>
                 <w:fldChar w:fldCharType="separate"/>
               </w:r>
-              <w:hyperlink w:anchor="_Toc409048943" w:history="1">
+              <w:hyperlink w:anchor="_Toc409072786" w:history="1">
                 <w:r>
                   <w:rPr>
                     <w:rStyle w:val="Hyperlink"/>
                     <w:noProof/>
-                    <w:color w:val="auto"/>
                   </w:rPr>
                   <w:t>2</w:t>
                 </w:r>
@@ -1254,7 +1254,6 @@
                   <w:rPr>
                     <w:rStyle w:val="Hyperlink"/>
                     <w:noProof/>
-                    <w:color w:val="auto"/>
                   </w:rPr>
                   <w:t>History</w:t>
                 </w:r>
@@ -1277,7 +1276,7 @@
                     <w:noProof/>
                     <w:webHidden/>
                   </w:rPr>
-                  <w:instrText xml:space="preserve"> PAGEREF _Toc409048943 \h </w:instrText>
+                  <w:instrText xml:space="preserve"> PAGEREF _Toc409072786 \h </w:instrText>
                 </w:r>
                 <w:r>
                   <w:rPr>
@@ -1298,6 +1297,1188 @@
                     <w:webHidden/>
                   </w:rPr>
                   <w:t>3</w:t>
+                </w:r>
+                <w:r>
+                  <w:rPr>
+                    <w:noProof/>
+                    <w:webHidden/>
+                  </w:rPr>
+                  <w:fldChar w:fldCharType="end"/>
+                </w:r>
+              </w:hyperlink>
+            </w:p>
+            <w:p>
+              <w:pPr>
+                <w:pStyle w:val="TOC1"/>
+                <w:tabs>
+                  <w:tab w:val="left" w:pos="440"/>
+                  <w:tab w:val="right" w:leader="dot" w:pos="9350"/>
+                </w:tabs>
+                <w:rPr>
+                  <w:noProof/>
+                  <w:lang w:eastAsia="en-US"/>
+                </w:rPr>
+              </w:pPr>
+              <w:hyperlink w:anchor="_Toc409072787" w:history="1">
+                <w:r>
+                  <w:rPr>
+                    <w:rStyle w:val="Hyperlink"/>
+                    <w:noProof/>
+                  </w:rPr>
+                  <w:t>3</w:t>
+                </w:r>
+                <w:r>
+                  <w:rPr>
+                    <w:noProof/>
+                    <w:lang w:eastAsia="en-US"/>
+                  </w:rPr>
+                  <w:tab/>
+                </w:r>
+                <w:r>
+                  <w:rPr>
+                    <w:rStyle w:val="Hyperlink"/>
+                    <w:noProof/>
+                  </w:rPr>
+                  <w:t>How does it work</w:t>
+                </w:r>
+                <w:r>
+                  <w:rPr>
+                    <w:noProof/>
+                    <w:webHidden/>
+                  </w:rPr>
+                  <w:tab/>
+                </w:r>
+                <w:r>
+                  <w:rPr>
+                    <w:noProof/>
+                    <w:webHidden/>
+                  </w:rPr>
+                  <w:fldChar w:fldCharType="begin"/>
+                </w:r>
+                <w:r>
+                  <w:rPr>
+                    <w:noProof/>
+                    <w:webHidden/>
+                  </w:rPr>
+                  <w:instrText xml:space="preserve"> PAGEREF _Toc409072787 \h </w:instrText>
+                </w:r>
+                <w:r>
+                  <w:rPr>
+                    <w:noProof/>
+                    <w:webHidden/>
+                  </w:rPr>
+                </w:r>
+                <w:r>
+                  <w:rPr>
+                    <w:noProof/>
+                    <w:webHidden/>
+                  </w:rPr>
+                  <w:fldChar w:fldCharType="separate"/>
+                </w:r>
+                <w:r>
+                  <w:rPr>
+                    <w:noProof/>
+                    <w:webHidden/>
+                  </w:rPr>
+                  <w:t>6</w:t>
+                </w:r>
+                <w:r>
+                  <w:rPr>
+                    <w:noProof/>
+                    <w:webHidden/>
+                  </w:rPr>
+                  <w:fldChar w:fldCharType="end"/>
+                </w:r>
+              </w:hyperlink>
+              <w:bookmarkStart w:id="0" w:name="_GoBack"/>
+              <w:bookmarkEnd w:id="0"/>
+            </w:p>
+            <w:p>
+              <w:pPr>
+                <w:pStyle w:val="TOC2"/>
+                <w:tabs>
+                  <w:tab w:val="left" w:pos="880"/>
+                  <w:tab w:val="right" w:leader="dot" w:pos="9350"/>
+                </w:tabs>
+                <w:rPr>
+                  <w:noProof/>
+                  <w:lang w:eastAsia="en-US"/>
+                </w:rPr>
+              </w:pPr>
+              <w:hyperlink w:anchor="_Toc409072788" w:history="1">
+                <w:r>
+                  <w:rPr>
+                    <w:rStyle w:val="Hyperlink"/>
+                    <w:noProof/>
+                  </w:rPr>
+                  <w:t>3.1</w:t>
+                </w:r>
+                <w:r>
+                  <w:rPr>
+                    <w:noProof/>
+                    <w:lang w:eastAsia="en-US"/>
+                  </w:rPr>
+                  <w:tab/>
+                </w:r>
+                <w:r>
+                  <w:rPr>
+                    <w:rStyle w:val="Hyperlink"/>
+                    <w:noProof/>
+                  </w:rPr>
+                  <w:t>Scene graph</w:t>
+                </w:r>
+                <w:r>
+                  <w:rPr>
+                    <w:noProof/>
+                    <w:webHidden/>
+                  </w:rPr>
+                  <w:tab/>
+                </w:r>
+                <w:r>
+                  <w:rPr>
+                    <w:noProof/>
+                    <w:webHidden/>
+                  </w:rPr>
+                  <w:fldChar w:fldCharType="begin"/>
+                </w:r>
+                <w:r>
+                  <w:rPr>
+                    <w:noProof/>
+                    <w:webHidden/>
+                  </w:rPr>
+                  <w:instrText xml:space="preserve"> PAGEREF _Toc409072788 \h </w:instrText>
+                </w:r>
+                <w:r>
+                  <w:rPr>
+                    <w:noProof/>
+                    <w:webHidden/>
+                  </w:rPr>
+                </w:r>
+                <w:r>
+                  <w:rPr>
+                    <w:noProof/>
+                    <w:webHidden/>
+                  </w:rPr>
+                  <w:fldChar w:fldCharType="separate"/>
+                </w:r>
+                <w:r>
+                  <w:rPr>
+                    <w:noProof/>
+                    <w:webHidden/>
+                  </w:rPr>
+                  <w:t>7</w:t>
+                </w:r>
+                <w:r>
+                  <w:rPr>
+                    <w:noProof/>
+                    <w:webHidden/>
+                  </w:rPr>
+                  <w:fldChar w:fldCharType="end"/>
+                </w:r>
+              </w:hyperlink>
+            </w:p>
+            <w:p>
+              <w:pPr>
+                <w:pStyle w:val="TOC2"/>
+                <w:tabs>
+                  <w:tab w:val="left" w:pos="880"/>
+                  <w:tab w:val="right" w:leader="dot" w:pos="9350"/>
+                </w:tabs>
+                <w:rPr>
+                  <w:noProof/>
+                  <w:lang w:eastAsia="en-US"/>
+                </w:rPr>
+              </w:pPr>
+              <w:hyperlink w:anchor="_Toc409072789" w:history="1">
+                <w:r>
+                  <w:rPr>
+                    <w:rStyle w:val="Hyperlink"/>
+                    <w:noProof/>
+                  </w:rPr>
+                  <w:t>3.2</w:t>
+                </w:r>
+                <w:r>
+                  <w:rPr>
+                    <w:noProof/>
+                    <w:lang w:eastAsia="en-US"/>
+                  </w:rPr>
+                  <w:tab/>
+                </w:r>
+                <w:r>
+                  <w:rPr>
+                    <w:rStyle w:val="Hyperlink"/>
+                    <w:noProof/>
+                  </w:rPr>
+                  <w:t>Graphics system</w:t>
+                </w:r>
+                <w:r>
+                  <w:rPr>
+                    <w:noProof/>
+                    <w:webHidden/>
+                  </w:rPr>
+                  <w:tab/>
+                </w:r>
+                <w:r>
+                  <w:rPr>
+                    <w:noProof/>
+                    <w:webHidden/>
+                  </w:rPr>
+                  <w:fldChar w:fldCharType="begin"/>
+                </w:r>
+                <w:r>
+                  <w:rPr>
+                    <w:noProof/>
+                    <w:webHidden/>
+                  </w:rPr>
+                  <w:instrText xml:space="preserve"> PAGEREF _Toc409072789 \h </w:instrText>
+                </w:r>
+                <w:r>
+                  <w:rPr>
+                    <w:noProof/>
+                    <w:webHidden/>
+                  </w:rPr>
+                </w:r>
+                <w:r>
+                  <w:rPr>
+                    <w:noProof/>
+                    <w:webHidden/>
+                  </w:rPr>
+                  <w:fldChar w:fldCharType="separate"/>
+                </w:r>
+                <w:r>
+                  <w:rPr>
+                    <w:noProof/>
+                    <w:webHidden/>
+                  </w:rPr>
+                  <w:t>8</w:t>
+                </w:r>
+                <w:r>
+                  <w:rPr>
+                    <w:noProof/>
+                    <w:webHidden/>
+                  </w:rPr>
+                  <w:fldChar w:fldCharType="end"/>
+                </w:r>
+              </w:hyperlink>
+            </w:p>
+            <w:p>
+              <w:pPr>
+                <w:pStyle w:val="TOC2"/>
+                <w:tabs>
+                  <w:tab w:val="left" w:pos="880"/>
+                  <w:tab w:val="right" w:leader="dot" w:pos="9350"/>
+                </w:tabs>
+                <w:rPr>
+                  <w:noProof/>
+                  <w:lang w:eastAsia="en-US"/>
+                </w:rPr>
+              </w:pPr>
+              <w:hyperlink w:anchor="_Toc409072790" w:history="1">
+                <w:r>
+                  <w:rPr>
+                    <w:rStyle w:val="Hyperlink"/>
+                    <w:noProof/>
+                  </w:rPr>
+                  <w:t>3.3</w:t>
+                </w:r>
+                <w:r>
+                  <w:rPr>
+                    <w:noProof/>
+                    <w:lang w:eastAsia="en-US"/>
+                  </w:rPr>
+                  <w:tab/>
+                </w:r>
+                <w:r>
+                  <w:rPr>
+                    <w:rStyle w:val="Hyperlink"/>
+                    <w:noProof/>
+                  </w:rPr>
+                  <w:t>Glass window toolkit</w:t>
+                </w:r>
+                <w:r>
+                  <w:rPr>
+                    <w:noProof/>
+                    <w:webHidden/>
+                  </w:rPr>
+                  <w:tab/>
+                </w:r>
+                <w:r>
+                  <w:rPr>
+                    <w:noProof/>
+                    <w:webHidden/>
+                  </w:rPr>
+                  <w:fldChar w:fldCharType="begin"/>
+                </w:r>
+                <w:r>
+                  <w:rPr>
+                    <w:noProof/>
+                    <w:webHidden/>
+                  </w:rPr>
+                  <w:instrText xml:space="preserve"> PAGEREF _Toc409072790 \h </w:instrText>
+                </w:r>
+                <w:r>
+                  <w:rPr>
+                    <w:noProof/>
+                    <w:webHidden/>
+                  </w:rPr>
+                </w:r>
+                <w:r>
+                  <w:rPr>
+                    <w:noProof/>
+                    <w:webHidden/>
+                  </w:rPr>
+                  <w:fldChar w:fldCharType="separate"/>
+                </w:r>
+                <w:r>
+                  <w:rPr>
+                    <w:noProof/>
+                    <w:webHidden/>
+                  </w:rPr>
+                  <w:t>9</w:t>
+                </w:r>
+                <w:r>
+                  <w:rPr>
+                    <w:noProof/>
+                    <w:webHidden/>
+                  </w:rPr>
+                  <w:fldChar w:fldCharType="end"/>
+                </w:r>
+              </w:hyperlink>
+            </w:p>
+            <w:p>
+              <w:pPr>
+                <w:pStyle w:val="TOC3"/>
+                <w:tabs>
+                  <w:tab w:val="left" w:pos="1320"/>
+                  <w:tab w:val="right" w:leader="dot" w:pos="9350"/>
+                </w:tabs>
+                <w:rPr>
+                  <w:noProof/>
+                  <w:lang w:eastAsia="en-US"/>
+                </w:rPr>
+              </w:pPr>
+              <w:hyperlink w:anchor="_Toc409072791" w:history="1">
+                <w:r>
+                  <w:rPr>
+                    <w:rStyle w:val="Hyperlink"/>
+                    <w:noProof/>
+                  </w:rPr>
+                  <w:t>3.3.1</w:t>
+                </w:r>
+                <w:r>
+                  <w:rPr>
+                    <w:noProof/>
+                    <w:lang w:eastAsia="en-US"/>
+                  </w:rPr>
+                  <w:tab/>
+                </w:r>
+                <w:r>
+                  <w:rPr>
+                    <w:rStyle w:val="Hyperlink"/>
+                    <w:noProof/>
+                  </w:rPr>
+                  <w:t>Threads</w:t>
+                </w:r>
+                <w:r>
+                  <w:rPr>
+                    <w:noProof/>
+                    <w:webHidden/>
+                  </w:rPr>
+                  <w:tab/>
+                </w:r>
+                <w:r>
+                  <w:rPr>
+                    <w:noProof/>
+                    <w:webHidden/>
+                  </w:rPr>
+                  <w:fldChar w:fldCharType="begin"/>
+                </w:r>
+                <w:r>
+                  <w:rPr>
+                    <w:noProof/>
+                    <w:webHidden/>
+                  </w:rPr>
+                  <w:instrText xml:space="preserve"> PAGEREF _Toc409072791 \h </w:instrText>
+                </w:r>
+                <w:r>
+                  <w:rPr>
+                    <w:noProof/>
+                    <w:webHidden/>
+                  </w:rPr>
+                </w:r>
+                <w:r>
+                  <w:rPr>
+                    <w:noProof/>
+                    <w:webHidden/>
+                  </w:rPr>
+                  <w:fldChar w:fldCharType="separate"/>
+                </w:r>
+                <w:r>
+                  <w:rPr>
+                    <w:noProof/>
+                    <w:webHidden/>
+                  </w:rPr>
+                  <w:t>9</w:t>
+                </w:r>
+                <w:r>
+                  <w:rPr>
+                    <w:noProof/>
+                    <w:webHidden/>
+                  </w:rPr>
+                  <w:fldChar w:fldCharType="end"/>
+                </w:r>
+              </w:hyperlink>
+            </w:p>
+            <w:p>
+              <w:pPr>
+                <w:pStyle w:val="TOC3"/>
+                <w:tabs>
+                  <w:tab w:val="left" w:pos="1320"/>
+                  <w:tab w:val="right" w:leader="dot" w:pos="9350"/>
+                </w:tabs>
+                <w:rPr>
+                  <w:noProof/>
+                  <w:lang w:eastAsia="en-US"/>
+                </w:rPr>
+              </w:pPr>
+              <w:hyperlink w:anchor="_Toc409072792" w:history="1">
+                <w:r>
+                  <w:rPr>
+                    <w:rStyle w:val="Hyperlink"/>
+                    <w:noProof/>
+                  </w:rPr>
+                  <w:t>3.3.2</w:t>
+                </w:r>
+                <w:r>
+                  <w:rPr>
+                    <w:noProof/>
+                    <w:lang w:eastAsia="en-US"/>
+                  </w:rPr>
+                  <w:tab/>
+                </w:r>
+                <w:r>
+                  <w:rPr>
+                    <w:rStyle w:val="Hyperlink"/>
+                    <w:noProof/>
+                  </w:rPr>
+                  <w:t>Pulse</w:t>
+                </w:r>
+                <w:r>
+                  <w:rPr>
+                    <w:noProof/>
+                    <w:webHidden/>
+                  </w:rPr>
+                  <w:tab/>
+                </w:r>
+                <w:r>
+                  <w:rPr>
+                    <w:noProof/>
+                    <w:webHidden/>
+                  </w:rPr>
+                  <w:fldChar w:fldCharType="begin"/>
+                </w:r>
+                <w:r>
+                  <w:rPr>
+                    <w:noProof/>
+                    <w:webHidden/>
+                  </w:rPr>
+                  <w:instrText xml:space="preserve"> PAGEREF _Toc409072792 \h </w:instrText>
+                </w:r>
+                <w:r>
+                  <w:rPr>
+                    <w:noProof/>
+                    <w:webHidden/>
+                  </w:rPr>
+                </w:r>
+                <w:r>
+                  <w:rPr>
+                    <w:noProof/>
+                    <w:webHidden/>
+                  </w:rPr>
+                  <w:fldChar w:fldCharType="separate"/>
+                </w:r>
+                <w:r>
+                  <w:rPr>
+                    <w:noProof/>
+                    <w:webHidden/>
+                  </w:rPr>
+                  <w:t>10</w:t>
+                </w:r>
+                <w:r>
+                  <w:rPr>
+                    <w:noProof/>
+                    <w:webHidden/>
+                  </w:rPr>
+                  <w:fldChar w:fldCharType="end"/>
+                </w:r>
+              </w:hyperlink>
+            </w:p>
+            <w:p>
+              <w:pPr>
+                <w:pStyle w:val="TOC2"/>
+                <w:tabs>
+                  <w:tab w:val="left" w:pos="880"/>
+                  <w:tab w:val="right" w:leader="dot" w:pos="9350"/>
+                </w:tabs>
+                <w:rPr>
+                  <w:noProof/>
+                  <w:lang w:eastAsia="en-US"/>
+                </w:rPr>
+              </w:pPr>
+              <w:hyperlink w:anchor="_Toc409072793" w:history="1">
+                <w:r>
+                  <w:rPr>
+                    <w:rStyle w:val="Hyperlink"/>
+                    <w:noProof/>
+                  </w:rPr>
+                  <w:t>3.4</w:t>
+                </w:r>
+                <w:r>
+                  <w:rPr>
+                    <w:noProof/>
+                    <w:lang w:eastAsia="en-US"/>
+                  </w:rPr>
+                  <w:tab/>
+                </w:r>
+                <w:r>
+                  <w:rPr>
+                    <w:rStyle w:val="Hyperlink"/>
+                    <w:noProof/>
+                  </w:rPr>
+                  <w:t>UI Controls</w:t>
+                </w:r>
+                <w:r>
+                  <w:rPr>
+                    <w:noProof/>
+                    <w:webHidden/>
+                  </w:rPr>
+                  <w:tab/>
+                </w:r>
+                <w:r>
+                  <w:rPr>
+                    <w:noProof/>
+                    <w:webHidden/>
+                  </w:rPr>
+                  <w:fldChar w:fldCharType="begin"/>
+                </w:r>
+                <w:r>
+                  <w:rPr>
+                    <w:noProof/>
+                    <w:webHidden/>
+                  </w:rPr>
+                  <w:instrText xml:space="preserve"> PAGEREF _Toc409072793 \h </w:instrText>
+                </w:r>
+                <w:r>
+                  <w:rPr>
+                    <w:noProof/>
+                    <w:webHidden/>
+                  </w:rPr>
+                </w:r>
+                <w:r>
+                  <w:rPr>
+                    <w:noProof/>
+                    <w:webHidden/>
+                  </w:rPr>
+                  <w:fldChar w:fldCharType="separate"/>
+                </w:r>
+                <w:r>
+                  <w:rPr>
+                    <w:noProof/>
+                    <w:webHidden/>
+                  </w:rPr>
+                  <w:t>10</w:t>
+                </w:r>
+                <w:r>
+                  <w:rPr>
+                    <w:noProof/>
+                    <w:webHidden/>
+                  </w:rPr>
+                  <w:fldChar w:fldCharType="end"/>
+                </w:r>
+              </w:hyperlink>
+            </w:p>
+            <w:p>
+              <w:pPr>
+                <w:pStyle w:val="TOC1"/>
+                <w:tabs>
+                  <w:tab w:val="left" w:pos="440"/>
+                  <w:tab w:val="right" w:leader="dot" w:pos="9350"/>
+                </w:tabs>
+                <w:rPr>
+                  <w:noProof/>
+                  <w:lang w:eastAsia="en-US"/>
+                </w:rPr>
+              </w:pPr>
+              <w:hyperlink w:anchor="_Toc409072794" w:history="1">
+                <w:r>
+                  <w:rPr>
+                    <w:rStyle w:val="Hyperlink"/>
+                    <w:noProof/>
+                  </w:rPr>
+                  <w:t>4</w:t>
+                </w:r>
+                <w:r>
+                  <w:rPr>
+                    <w:noProof/>
+                    <w:lang w:eastAsia="en-US"/>
+                  </w:rPr>
+                  <w:tab/>
+                </w:r>
+                <w:r>
+                  <w:rPr>
+                    <w:rStyle w:val="Hyperlink"/>
+                    <w:noProof/>
+                  </w:rPr>
+                  <w:t>Example of application design</w:t>
+                </w:r>
+                <w:r>
+                  <w:rPr>
+                    <w:noProof/>
+                    <w:webHidden/>
+                  </w:rPr>
+                  <w:tab/>
+                </w:r>
+                <w:r>
+                  <w:rPr>
+                    <w:noProof/>
+                    <w:webHidden/>
+                  </w:rPr>
+                  <w:fldChar w:fldCharType="begin"/>
+                </w:r>
+                <w:r>
+                  <w:rPr>
+                    <w:noProof/>
+                    <w:webHidden/>
+                  </w:rPr>
+                  <w:instrText xml:space="preserve"> PAGEREF _Toc409072794 \h </w:instrText>
+                </w:r>
+                <w:r>
+                  <w:rPr>
+                    <w:noProof/>
+                    <w:webHidden/>
+                  </w:rPr>
+                </w:r>
+                <w:r>
+                  <w:rPr>
+                    <w:noProof/>
+                    <w:webHidden/>
+                  </w:rPr>
+                  <w:fldChar w:fldCharType="separate"/>
+                </w:r>
+                <w:r>
+                  <w:rPr>
+                    <w:noProof/>
+                    <w:webHidden/>
+                  </w:rPr>
+                  <w:t>11</w:t>
+                </w:r>
+                <w:r>
+                  <w:rPr>
+                    <w:noProof/>
+                    <w:webHidden/>
+                  </w:rPr>
+                  <w:fldChar w:fldCharType="end"/>
+                </w:r>
+              </w:hyperlink>
+            </w:p>
+            <w:p>
+              <w:pPr>
+                <w:pStyle w:val="TOC2"/>
+                <w:tabs>
+                  <w:tab w:val="left" w:pos="880"/>
+                  <w:tab w:val="right" w:leader="dot" w:pos="9350"/>
+                </w:tabs>
+                <w:rPr>
+                  <w:noProof/>
+                  <w:lang w:eastAsia="en-US"/>
+                </w:rPr>
+              </w:pPr>
+              <w:hyperlink w:anchor="_Toc409072795" w:history="1">
+                <w:r>
+                  <w:rPr>
+                    <w:rStyle w:val="Hyperlink"/>
+                    <w:noProof/>
+                  </w:rPr>
+                  <w:t>4.1</w:t>
+                </w:r>
+                <w:r>
+                  <w:rPr>
+                    <w:noProof/>
+                    <w:lang w:eastAsia="en-US"/>
+                  </w:rPr>
+                  <w:tab/>
+                </w:r>
+                <w:r>
+                  <w:rPr>
+                    <w:rStyle w:val="Hyperlink"/>
+                    <w:noProof/>
+                  </w:rPr>
+                  <w:t>Use CDI</w:t>
+                </w:r>
+                <w:r>
+                  <w:rPr>
+                    <w:noProof/>
+                    <w:webHidden/>
+                  </w:rPr>
+                  <w:tab/>
+                </w:r>
+                <w:r>
+                  <w:rPr>
+                    <w:noProof/>
+                    <w:webHidden/>
+                  </w:rPr>
+                  <w:fldChar w:fldCharType="begin"/>
+                </w:r>
+                <w:r>
+                  <w:rPr>
+                    <w:noProof/>
+                    <w:webHidden/>
+                  </w:rPr>
+                  <w:instrText xml:space="preserve"> PAGEREF _Toc409072795 \h </w:instrText>
+                </w:r>
+                <w:r>
+                  <w:rPr>
+                    <w:noProof/>
+                    <w:webHidden/>
+                  </w:rPr>
+                </w:r>
+                <w:r>
+                  <w:rPr>
+                    <w:noProof/>
+                    <w:webHidden/>
+                  </w:rPr>
+                  <w:fldChar w:fldCharType="separate"/>
+                </w:r>
+                <w:r>
+                  <w:rPr>
+                    <w:noProof/>
+                    <w:webHidden/>
+                  </w:rPr>
+                  <w:t>11</w:t>
+                </w:r>
+                <w:r>
+                  <w:rPr>
+                    <w:noProof/>
+                    <w:webHidden/>
+                  </w:rPr>
+                  <w:fldChar w:fldCharType="end"/>
+                </w:r>
+              </w:hyperlink>
+            </w:p>
+            <w:p>
+              <w:pPr>
+                <w:pStyle w:val="TOC2"/>
+                <w:tabs>
+                  <w:tab w:val="left" w:pos="880"/>
+                  <w:tab w:val="right" w:leader="dot" w:pos="9350"/>
+                </w:tabs>
+                <w:rPr>
+                  <w:noProof/>
+                  <w:lang w:eastAsia="en-US"/>
+                </w:rPr>
+              </w:pPr>
+              <w:hyperlink w:anchor="_Toc409072796" w:history="1">
+                <w:r>
+                  <w:rPr>
+                    <w:rStyle w:val="Hyperlink"/>
+                    <w:noProof/>
+                  </w:rPr>
+                  <w:t>4.2</w:t>
+                </w:r>
+                <w:r>
+                  <w:rPr>
+                    <w:noProof/>
+                    <w:lang w:eastAsia="en-US"/>
+                  </w:rPr>
+                  <w:tab/>
+                </w:r>
+                <w:r>
+                  <w:rPr>
+                    <w:rStyle w:val="Hyperlink"/>
+                    <w:noProof/>
+                  </w:rPr>
+                  <w:t>General design</w:t>
+                </w:r>
+                <w:r>
+                  <w:rPr>
+                    <w:noProof/>
+                    <w:webHidden/>
+                  </w:rPr>
+                  <w:tab/>
+                </w:r>
+                <w:r>
+                  <w:rPr>
+                    <w:noProof/>
+                    <w:webHidden/>
+                  </w:rPr>
+                  <w:fldChar w:fldCharType="begin"/>
+                </w:r>
+                <w:r>
+                  <w:rPr>
+                    <w:noProof/>
+                    <w:webHidden/>
+                  </w:rPr>
+                  <w:instrText xml:space="preserve"> PAGEREF _Toc409072796 \h </w:instrText>
+                </w:r>
+                <w:r>
+                  <w:rPr>
+                    <w:noProof/>
+                    <w:webHidden/>
+                  </w:rPr>
+                </w:r>
+                <w:r>
+                  <w:rPr>
+                    <w:noProof/>
+                    <w:webHidden/>
+                  </w:rPr>
+                  <w:fldChar w:fldCharType="separate"/>
+                </w:r>
+                <w:r>
+                  <w:rPr>
+                    <w:noProof/>
+                    <w:webHidden/>
+                  </w:rPr>
+                  <w:t>11</w:t>
+                </w:r>
+                <w:r>
+                  <w:rPr>
+                    <w:noProof/>
+                    <w:webHidden/>
+                  </w:rPr>
+                  <w:fldChar w:fldCharType="end"/>
+                </w:r>
+              </w:hyperlink>
+            </w:p>
+            <w:p>
+              <w:pPr>
+                <w:pStyle w:val="TOC2"/>
+                <w:tabs>
+                  <w:tab w:val="left" w:pos="880"/>
+                  <w:tab w:val="right" w:leader="dot" w:pos="9350"/>
+                </w:tabs>
+                <w:rPr>
+                  <w:noProof/>
+                  <w:lang w:eastAsia="en-US"/>
+                </w:rPr>
+              </w:pPr>
+              <w:hyperlink w:anchor="_Toc409072797" w:history="1">
+                <w:r>
+                  <w:rPr>
+                    <w:rStyle w:val="Hyperlink"/>
+                    <w:noProof/>
+                  </w:rPr>
+                  <w:t>4.3</w:t>
+                </w:r>
+                <w:r>
+                  <w:rPr>
+                    <w:noProof/>
+                    <w:lang w:eastAsia="en-US"/>
+                  </w:rPr>
+                  <w:tab/>
+                </w:r>
+                <w:r>
+                  <w:rPr>
+                    <w:rStyle w:val="Hyperlink"/>
+                    <w:noProof/>
+                  </w:rPr>
+                  <w:t>A different approach</w:t>
+                </w:r>
+                <w:r>
+                  <w:rPr>
+                    <w:noProof/>
+                    <w:webHidden/>
+                  </w:rPr>
+                  <w:tab/>
+                </w:r>
+                <w:r>
+                  <w:rPr>
+                    <w:noProof/>
+                    <w:webHidden/>
+                  </w:rPr>
+                  <w:fldChar w:fldCharType="begin"/>
+                </w:r>
+                <w:r>
+                  <w:rPr>
+                    <w:noProof/>
+                    <w:webHidden/>
+                  </w:rPr>
+                  <w:instrText xml:space="preserve"> PAGEREF _Toc409072797 \h </w:instrText>
+                </w:r>
+                <w:r>
+                  <w:rPr>
+                    <w:noProof/>
+                    <w:webHidden/>
+                  </w:rPr>
+                </w:r>
+                <w:r>
+                  <w:rPr>
+                    <w:noProof/>
+                    <w:webHidden/>
+                  </w:rPr>
+                  <w:fldChar w:fldCharType="separate"/>
+                </w:r>
+                <w:r>
+                  <w:rPr>
+                    <w:noProof/>
+                    <w:webHidden/>
+                  </w:rPr>
+                  <w:t>12</w:t>
+                </w:r>
+                <w:r>
+                  <w:rPr>
+                    <w:noProof/>
+                    <w:webHidden/>
+                  </w:rPr>
+                  <w:fldChar w:fldCharType="end"/>
+                </w:r>
+              </w:hyperlink>
+            </w:p>
+            <w:p>
+              <w:pPr>
+                <w:pStyle w:val="TOC3"/>
+                <w:tabs>
+                  <w:tab w:val="left" w:pos="1320"/>
+                  <w:tab w:val="right" w:leader="dot" w:pos="9350"/>
+                </w:tabs>
+                <w:rPr>
+                  <w:noProof/>
+                  <w:lang w:eastAsia="en-US"/>
+                </w:rPr>
+              </w:pPr>
+              <w:hyperlink w:anchor="_Toc409072798" w:history="1">
+                <w:r>
+                  <w:rPr>
+                    <w:rStyle w:val="Hyperlink"/>
+                    <w:noProof/>
+                  </w:rPr>
+                  <w:t>4.3.1</w:t>
+                </w:r>
+                <w:r>
+                  <w:rPr>
+                    <w:noProof/>
+                    <w:lang w:eastAsia="en-US"/>
+                  </w:rPr>
+                  <w:tab/>
+                </w:r>
+                <w:r>
+                  <w:rPr>
+                    <w:rStyle w:val="Hyperlink"/>
+                    <w:noProof/>
+                  </w:rPr>
+                  <w:t>FXML Controller annotation</w:t>
+                </w:r>
+                <w:r>
+                  <w:rPr>
+                    <w:noProof/>
+                    <w:webHidden/>
+                  </w:rPr>
+                  <w:tab/>
+                </w:r>
+                <w:r>
+                  <w:rPr>
+                    <w:noProof/>
+                    <w:webHidden/>
+                  </w:rPr>
+                  <w:fldChar w:fldCharType="begin"/>
+                </w:r>
+                <w:r>
+                  <w:rPr>
+                    <w:noProof/>
+                    <w:webHidden/>
+                  </w:rPr>
+                  <w:instrText xml:space="preserve"> PAGEREF _Toc409072798 \h </w:instrText>
+                </w:r>
+                <w:r>
+                  <w:rPr>
+                    <w:noProof/>
+                    <w:webHidden/>
+                  </w:rPr>
+                </w:r>
+                <w:r>
+                  <w:rPr>
+                    <w:noProof/>
+                    <w:webHidden/>
+                  </w:rPr>
+                  <w:fldChar w:fldCharType="separate"/>
+                </w:r>
+                <w:r>
+                  <w:rPr>
+                    <w:noProof/>
+                    <w:webHidden/>
+                  </w:rPr>
+                  <w:t>12</w:t>
+                </w:r>
+                <w:r>
+                  <w:rPr>
+                    <w:noProof/>
+                    <w:webHidden/>
+                  </w:rPr>
+                  <w:fldChar w:fldCharType="end"/>
+                </w:r>
+              </w:hyperlink>
+            </w:p>
+            <w:p>
+              <w:pPr>
+                <w:pStyle w:val="TOC3"/>
+                <w:tabs>
+                  <w:tab w:val="left" w:pos="1320"/>
+                  <w:tab w:val="right" w:leader="dot" w:pos="9350"/>
+                </w:tabs>
+                <w:rPr>
+                  <w:noProof/>
+                  <w:lang w:eastAsia="en-US"/>
+                </w:rPr>
+              </w:pPr>
+              <w:hyperlink w:anchor="_Toc409072799" w:history="1">
+                <w:r>
+                  <w:rPr>
+                    <w:rStyle w:val="Hyperlink"/>
+                    <w:noProof/>
+                    <w:lang w:eastAsia="en-US"/>
+                  </w:rPr>
+                  <w:t>4.3.2</w:t>
+                </w:r>
+                <w:r>
+                  <w:rPr>
+                    <w:noProof/>
+                    <w:lang w:eastAsia="en-US"/>
+                  </w:rPr>
+                  <w:tab/>
+                </w:r>
+                <w:r>
+                  <w:rPr>
+                    <w:rStyle w:val="Hyperlink"/>
+                    <w:noProof/>
+                    <w:lang w:eastAsia="en-US"/>
+                  </w:rPr>
+                  <w:t>Use the CDI magic</w:t>
+                </w:r>
+                <w:r>
+                  <w:rPr>
+                    <w:noProof/>
+                    <w:webHidden/>
+                  </w:rPr>
+                  <w:tab/>
+                </w:r>
+                <w:r>
+                  <w:rPr>
+                    <w:noProof/>
+                    <w:webHidden/>
+                  </w:rPr>
+                  <w:fldChar w:fldCharType="begin"/>
+                </w:r>
+                <w:r>
+                  <w:rPr>
+                    <w:noProof/>
+                    <w:webHidden/>
+                  </w:rPr>
+                  <w:instrText xml:space="preserve"> PAGEREF _Toc409072799 \h </w:instrText>
+                </w:r>
+                <w:r>
+                  <w:rPr>
+                    <w:noProof/>
+                    <w:webHidden/>
+                  </w:rPr>
+                </w:r>
+                <w:r>
+                  <w:rPr>
+                    <w:noProof/>
+                    <w:webHidden/>
+                  </w:rPr>
+                  <w:fldChar w:fldCharType="separate"/>
+                </w:r>
+                <w:r>
+                  <w:rPr>
+                    <w:noProof/>
+                    <w:webHidden/>
+                  </w:rPr>
+                  <w:t>12</w:t>
+                </w:r>
+                <w:r>
+                  <w:rPr>
+                    <w:noProof/>
+                    <w:webHidden/>
+                  </w:rPr>
+                  <w:fldChar w:fldCharType="end"/>
+                </w:r>
+              </w:hyperlink>
+            </w:p>
+            <w:p>
+              <w:pPr>
+                <w:pStyle w:val="TOC3"/>
+                <w:tabs>
+                  <w:tab w:val="left" w:pos="1320"/>
+                  <w:tab w:val="right" w:leader="dot" w:pos="9350"/>
+                </w:tabs>
+                <w:rPr>
+                  <w:noProof/>
+                  <w:lang w:eastAsia="en-US"/>
+                </w:rPr>
+              </w:pPr>
+              <w:hyperlink w:anchor="_Toc409072800" w:history="1">
+                <w:r>
+                  <w:rPr>
+                    <w:rStyle w:val="Hyperlink"/>
+                    <w:noProof/>
+                    <w:lang w:eastAsia="en-US"/>
+                  </w:rPr>
+                  <w:t>4.3.3</w:t>
+                </w:r>
+                <w:r>
+                  <w:rPr>
+                    <w:noProof/>
+                    <w:lang w:eastAsia="en-US"/>
+                  </w:rPr>
+                  <w:tab/>
+                </w:r>
+                <w:r>
+                  <w:rPr>
+                    <w:rStyle w:val="Hyperlink"/>
+                    <w:noProof/>
+                    <w:lang w:eastAsia="en-US"/>
+                  </w:rPr>
+                  <w:t>The rest</w:t>
+                </w:r>
+                <w:r>
+                  <w:rPr>
+                    <w:noProof/>
+                    <w:webHidden/>
+                  </w:rPr>
+                  <w:tab/>
+                </w:r>
+                <w:r>
+                  <w:rPr>
+                    <w:noProof/>
+                    <w:webHidden/>
+                  </w:rPr>
+                  <w:fldChar w:fldCharType="begin"/>
+                </w:r>
+                <w:r>
+                  <w:rPr>
+                    <w:noProof/>
+                    <w:webHidden/>
+                  </w:rPr>
+                  <w:instrText xml:space="preserve"> PAGEREF _Toc409072800 \h </w:instrText>
+                </w:r>
+                <w:r>
+                  <w:rPr>
+                    <w:noProof/>
+                    <w:webHidden/>
+                  </w:rPr>
+                </w:r>
+                <w:r>
+                  <w:rPr>
+                    <w:noProof/>
+                    <w:webHidden/>
+                  </w:rPr>
+                  <w:fldChar w:fldCharType="separate"/>
+                </w:r>
+                <w:r>
+                  <w:rPr>
+                    <w:noProof/>
+                    <w:webHidden/>
+                  </w:rPr>
+                  <w:t>13</w:t>
                 </w:r>
                 <w:r>
                   <w:rPr>
@@ -1454,7 +2635,7 @@
           <w:color w:val="auto"/>
         </w:rPr>
       </w:pPr>
-      <w:bookmarkStart w:id="0" w:name="_Toc409048943"/>
+      <w:bookmarkStart w:id="1" w:name="_Toc409072786"/>
       <w:r>
         <w:rPr>
           <w:rFonts w:asciiTheme="minorHAnsi" w:hAnsiTheme="minorHAnsi"/>
@@ -1462,7 +2643,7 @@
         </w:rPr>
         <w:t>History</w:t>
       </w:r>
-      <w:bookmarkEnd w:id="0"/>
+      <w:bookmarkEnd w:id="1"/>
     </w:p>
     <w:p>
       <w:pPr>
@@ -1546,7 +2727,39 @@
           <w:sz w:val="24"/>
           <w:szCs w:val="24"/>
         </w:rPr>
-        <w:t xml:space="preserve"> started life as the brainchild of Chris Oliver when he worked for a company named SeeBeyond. They had the need for richer user interfaces, so Chris created a language that he dubbed F3 (Form Follows Function) for that purpose. In the article, "Mind-Bendingly Cool Innovation" (cited in the Resources section at the end of this topic) Chris is quoted as follows. "When it comes to integrating people into business processes, you need graphical user interfaces for them to interact with, so there was a use case for graphics in the enterprise application space, and there was an interest at SeeBeyond in having richer user interfaces."</w:t>
+        <w:t xml:space="preserve"> started life as the brainchild of Chris Oliver when he worked for a company named </w:t>
+      </w:r>
+      <w:proofErr w:type="spellStart"/>
+      <w:r>
+        <w:rPr>
+          <w:sz w:val="24"/>
+          <w:szCs w:val="24"/>
+        </w:rPr>
+        <w:t>SeeBeyond</w:t>
+      </w:r>
+      <w:proofErr w:type="spellEnd"/>
+      <w:r>
+        <w:rPr>
+          <w:sz w:val="24"/>
+          <w:szCs w:val="24"/>
+        </w:rPr>
+        <w:t xml:space="preserve">. They had the need for richer user interfaces, so Chris created a language that he dubbed F3 (Form Follows Function) for that purpose. In the article, "Mind-Bendingly Cool Innovation" (cited in the Resources section at the end of this topic) Chris is quoted as follows. "When it comes to integrating people into business processes, you need graphical user interfaces for them to interact with, so there was a use case for graphics in the enterprise application space, and there was an interest at </w:t>
+      </w:r>
+      <w:proofErr w:type="spellStart"/>
+      <w:r>
+        <w:rPr>
+          <w:sz w:val="24"/>
+          <w:szCs w:val="24"/>
+        </w:rPr>
+        <w:t>SeeBeyond</w:t>
+      </w:r>
+      <w:proofErr w:type="spellEnd"/>
+      <w:r>
+        <w:rPr>
+          <w:sz w:val="24"/>
+          <w:szCs w:val="24"/>
+        </w:rPr>
+        <w:t xml:space="preserve"> in having richer user interfaces."</w:t>
       </w:r>
     </w:p>
     <w:p>
@@ -1558,6 +2771,7 @@
           <w:szCs w:val="24"/>
         </w:rPr>
       </w:pPr>
+      <w:proofErr w:type="spellStart"/>
       <w:r>
         <w:rPr>
           <w:b/>
@@ -1565,14 +2779,40 @@
           <w:sz w:val="24"/>
           <w:szCs w:val="24"/>
         </w:rPr>
-        <w:t>SeeBeyond was acquired by Sun,</w:t>
-      </w:r>
-      <w:r>
-        <w:rPr>
-          <w:sz w:val="24"/>
-          <w:szCs w:val="24"/>
-        </w:rPr>
-        <w:t> who subsequently changed the name of F3 to JavaFX, and announced it at JavaOne 2007. Chris joined Sun during the acquisition and continued to lead the development of JavaFX.</w:t>
+        <w:t>SeeBeyond</w:t>
+      </w:r>
+      <w:proofErr w:type="spellEnd"/>
+      <w:r>
+        <w:rPr>
+          <w:b/>
+          <w:bCs/>
+          <w:sz w:val="24"/>
+          <w:szCs w:val="24"/>
+        </w:rPr>
+        <w:t xml:space="preserve"> was acquired by Sun,</w:t>
+      </w:r>
+      <w:r>
+        <w:rPr>
+          <w:sz w:val="24"/>
+          <w:szCs w:val="24"/>
+        </w:rPr>
+        <w:t xml:space="preserve"> who subsequently changed the name of F3 to JavaFX, and announced it at </w:t>
+      </w:r>
+      <w:proofErr w:type="spellStart"/>
+      <w:r>
+        <w:rPr>
+          <w:sz w:val="24"/>
+          <w:szCs w:val="24"/>
+        </w:rPr>
+        <w:t>JavaOne</w:t>
+      </w:r>
+      <w:proofErr w:type="spellEnd"/>
+      <w:r>
+        <w:rPr>
+          <w:sz w:val="24"/>
+          <w:szCs w:val="24"/>
+        </w:rPr>
+        <w:t xml:space="preserve"> 2007. Chris joined Sun during the acquisition and continued to lead the development of JavaFX.</w:t>
       </w:r>
     </w:p>
     <w:p>
@@ -1598,8 +2838,17 @@
           <w:sz w:val="24"/>
           <w:szCs w:val="24"/>
         </w:rPr>
-        <w:t> an interpreted language, and was considered a prototype of the compiled JavaFX Script language that was to come later. Interpreted JavaFX Script was very robust, and there were two JavaFX topics published in the latter part of 2007 based on that version. One was written in Japanese, and the other was written in English and published by Apress</w:t>
-      </w:r>
+        <w:t xml:space="preserve"> an interpreted language, and was considered a prototype of the compiled JavaFX Script language that was to come later. Interpreted JavaFX Script was very robust, and there were two JavaFX topics published in the latter part of 2007 based on that version. One was written in Japanese, and the other was written in English and published by </w:t>
+      </w:r>
+      <w:proofErr w:type="spellStart"/>
+      <w:r>
+        <w:rPr>
+          <w:sz w:val="24"/>
+          <w:szCs w:val="24"/>
+        </w:rPr>
+        <w:t>Apress</w:t>
+      </w:r>
+      <w:proofErr w:type="spellEnd"/>
       <w:r>
         <w:rPr>
           <w:sz w:val="24"/>
@@ -1700,7 +2949,32 @@
           <w:sz w:val="24"/>
           <w:szCs w:val="24"/>
         </w:rPr>
-        <w:t> compiled JavaFX application written by one of the authors,for that post is shown in Figure 1-1, demonstrating that the project had in fact reached the critical mass to which Tom Ball referred.</w:t>
+        <w:t xml:space="preserve"> compiled JavaFX application written by one of the </w:t>
+      </w:r>
+      <w:proofErr w:type="spellStart"/>
+      <w:r>
+        <w:rPr>
+          <w:sz w:val="24"/>
+          <w:szCs w:val="24"/>
+        </w:rPr>
+        <w:t>authors</w:t>
+      </w:r>
+      <w:proofErr w:type="gramStart"/>
+      <w:r>
+        <w:rPr>
+          <w:sz w:val="24"/>
+          <w:szCs w:val="24"/>
+        </w:rPr>
+        <w:t>,for</w:t>
+      </w:r>
+      <w:proofErr w:type="spellEnd"/>
+      <w:proofErr w:type="gramEnd"/>
+      <w:r>
+        <w:rPr>
+          <w:sz w:val="24"/>
+          <w:szCs w:val="24"/>
+        </w:rPr>
+        <w:t xml:space="preserve"> that post is shown in Figure 1-1, demonstrating that the project had in fact reached the critical mass to which Tom Ball referred.</w:t>
       </w:r>
     </w:p>
     <w:p>
@@ -1708,6 +2982,10 @@
         <w:spacing w:line="276" w:lineRule="auto"/>
       </w:pPr>
       <w:r>
+        <w:rPr>
+          <w:noProof/>
+          <w:lang w:eastAsia="en-US"/>
+        </w:rPr>
         <w:drawing>
           <wp:inline distT="0" distB="0" distL="0" distR="0" wp14:anchorId="5156E8E7" wp14:editId="0E31C41B">
             <wp:extent cx="6099810" cy="4549140"/>
@@ -1883,7 +3161,23 @@
           <w:sz w:val="24"/>
           <w:szCs w:val="24"/>
         </w:rPr>
-        <w:t> the JavaFX Preview SDK was released, and at JavaOne 2008 Sun announced that the JavaFX 1.0 SDK would be released in fall 2008.</w:t>
+        <w:t xml:space="preserve"> the JavaFX Preview SDK was released, and at </w:t>
+      </w:r>
+      <w:proofErr w:type="spellStart"/>
+      <w:r>
+        <w:rPr>
+          <w:sz w:val="24"/>
+          <w:szCs w:val="24"/>
+        </w:rPr>
+        <w:t>JavaOne</w:t>
+      </w:r>
+      <w:proofErr w:type="spellEnd"/>
+      <w:r>
+        <w:rPr>
+          <w:sz w:val="24"/>
+          <w:szCs w:val="24"/>
+        </w:rPr>
+        <w:t xml:space="preserve"> 2008 Sun announced that the JavaFX 1.0 SDK would be released in fall 2008.</w:t>
       </w:r>
     </w:p>
     <w:p>
@@ -1935,7 +3229,23 @@
           <w:sz w:val="24"/>
           <w:szCs w:val="24"/>
         </w:rPr>
-        <w:t> Oracle and Sun announced that Oracle would be acquiring Sun. The JavaFX 1.2 SDK was released at JavaOne 2009.</w:t>
+        <w:t xml:space="preserve"> Oracle and Sun announced that Oracle would be acquiring Sun. The JavaFX 1.2 SDK was released at </w:t>
+      </w:r>
+      <w:proofErr w:type="spellStart"/>
+      <w:r>
+        <w:rPr>
+          <w:sz w:val="24"/>
+          <w:szCs w:val="24"/>
+        </w:rPr>
+        <w:t>JavaOne</w:t>
+      </w:r>
+      <w:proofErr w:type="spellEnd"/>
+      <w:r>
+        <w:rPr>
+          <w:sz w:val="24"/>
+          <w:szCs w:val="24"/>
+        </w:rPr>
+        <w:t xml:space="preserve"> 2009.</w:t>
       </w:r>
     </w:p>
     <w:p>
@@ -1980,7 +3290,27 @@
           <w:sz w:val="24"/>
           <w:szCs w:val="24"/>
         </w:rPr>
-        <w:t>At JavaOne 2010,</w:t>
+        <w:t xml:space="preserve">At </w:t>
+      </w:r>
+      <w:proofErr w:type="spellStart"/>
+      <w:r>
+        <w:rPr>
+          <w:b/>
+          <w:bCs/>
+          <w:sz w:val="24"/>
+          <w:szCs w:val="24"/>
+        </w:rPr>
+        <w:t>JavaOne</w:t>
+      </w:r>
+      <w:proofErr w:type="spellEnd"/>
+      <w:r>
+        <w:rPr>
+          <w:b/>
+          <w:bCs/>
+          <w:sz w:val="24"/>
+          <w:szCs w:val="24"/>
+        </w:rPr>
+        <w:t xml:space="preserve"> 2010,</w:t>
       </w:r>
       <w:r>
         <w:rPr>
@@ -2013,7 +3343,23 @@
           <w:sz w:val="24"/>
           <w:szCs w:val="24"/>
         </w:rPr>
-        <w:t> JavaFX Script language in favor of using Java and the JavaFX 2.0 API. This brings JavaFX into the mainstream by making it available to any language (such as Java, Groovy, and JRuby) that runs on the JVM.</w:t>
+        <w:t xml:space="preserve"> JavaFX Script language in favor of using Java and the JavaFX 2.0 API. This brings JavaFX into the mainstream by making it available to any language (such as Java, Groovy, and </w:t>
+      </w:r>
+      <w:proofErr w:type="spellStart"/>
+      <w:r>
+        <w:rPr>
+          <w:sz w:val="24"/>
+          <w:szCs w:val="24"/>
+        </w:rPr>
+        <w:t>JRuby</w:t>
+      </w:r>
+      <w:proofErr w:type="spellEnd"/>
+      <w:r>
+        <w:rPr>
+          <w:sz w:val="24"/>
+          <w:szCs w:val="24"/>
+        </w:rPr>
+        <w:t>) that runs on the JVM.</w:t>
       </w:r>
     </w:p>
     <w:p>
@@ -2169,7 +3515,23 @@
           <w:sz w:val="24"/>
           <w:szCs w:val="24"/>
         </w:rPr>
-        <w:t> JavaOne 2011, and has enjoyed a greatly increased adoption rate due to the innovative features articulated previously. Now that you’ve had the obligatory history lesson in JavaFX, let’s get one step closer to writing code by showing you were some examples, tools, and other resources are.</w:t>
+        <w:t> </w:t>
+      </w:r>
+      <w:proofErr w:type="spellStart"/>
+      <w:r>
+        <w:rPr>
+          <w:sz w:val="24"/>
+          <w:szCs w:val="24"/>
+        </w:rPr>
+        <w:t>JavaOne</w:t>
+      </w:r>
+      <w:proofErr w:type="spellEnd"/>
+      <w:r>
+        <w:rPr>
+          <w:sz w:val="24"/>
+          <w:szCs w:val="24"/>
+        </w:rPr>
+        <w:t xml:space="preserve"> 2011, and has enjoyed a greatly increased adoption rate due to the innovative features articulated previously. Now that you’ve had the obligatory history lesson in JavaFX, let’s get one step closer to writing code by showing you were some examples, tools, and other resources are.</w:t>
       </w:r>
     </w:p>
     <w:p>
@@ -2185,6 +3547,7 @@
           <w:color w:val="auto"/>
         </w:rPr>
       </w:pPr>
+      <w:bookmarkStart w:id="2" w:name="_Toc409072787"/>
       <w:r>
         <w:rPr>
           <w:color w:val="auto"/>
@@ -2197,6 +3560,7 @@
         </w:rPr>
         <w:t>ow does it work</w:t>
       </w:r>
+      <w:bookmarkEnd w:id="2"/>
     </w:p>
     <w:p>
       <w:pPr>
@@ -2217,14 +3581,7 @@
           <w:sz w:val="24"/>
           <w:szCs w:val="24"/>
         </w:rPr>
-        <w:t>The JavaFX is a set of Java libraries designed to enable developers to create and deploy rich client applications that behave</w:t>
-      </w:r>
-      <w:r>
-        <w:rPr>
-          <w:sz w:val="24"/>
-          <w:szCs w:val="24"/>
-        </w:rPr>
-        <w:t xml:space="preserve"> consistently across platforms.</w:t>
+        <w:t>The JavaFX is a set of Java libraries designed to enable developers to create and deploy rich client applications that behave consistently across platforms.</w:t>
       </w:r>
     </w:p>
     <w:p>
@@ -2241,14 +3598,7 @@
           <w:sz w:val="24"/>
           <w:szCs w:val="24"/>
         </w:rPr>
-        <w:t>The image bellow</w:t>
-      </w:r>
-      <w:r>
-        <w:rPr>
-          <w:sz w:val="24"/>
-          <w:szCs w:val="24"/>
-        </w:rPr>
-        <w:t xml:space="preserve"> illustrates the architectural components of the JavaFX platform. The sections following the diagram describe each component and how the parts interconnect. Below the JavaFX public APIs lies the engine that runs your JavaFX code. It is composed of subcomponents that include the new JavaFX high performance graphics engine, called Prism; the new small and efficient windowing system, called Glass; a media engine, and a web engine.</w:t>
+        <w:t>The image bellow illustrates the architectural components of the JavaFX platform. The sections following the diagram describe each component and how the parts interconnect. Below the JavaFX public APIs lies the engine that runs your JavaFX code. It is composed of subcomponents that include the new JavaFX high performance graphics engine, called Prism; the new small and efficient windowing system, called Glass; a media engine, and a web engine.</w:t>
       </w:r>
     </w:p>
     <w:p>
@@ -2368,6 +3718,7 @@
           <w:color w:val="auto"/>
         </w:rPr>
       </w:pPr>
+      <w:bookmarkStart w:id="3" w:name="_Toc409072788"/>
       <w:r>
         <w:rPr>
           <w:color w:val="auto"/>
@@ -2380,6 +3731,7 @@
         </w:rPr>
         <w:t>cene graph</w:t>
       </w:r>
+      <w:bookmarkEnd w:id="3"/>
     </w:p>
     <w:p>
       <w:pPr>
@@ -2413,13 +3765,7 @@
         <w:rPr>
           <w:rFonts w:asciiTheme="minorHAnsi" w:hAnsiTheme="minorHAnsi"/>
         </w:rPr>
-        <w:t>Figure 1</w:t>
-      </w:r>
-      <w:r>
-        <w:rPr>
-          <w:rFonts w:asciiTheme="minorHAnsi" w:hAnsiTheme="minorHAnsi"/>
-        </w:rPr>
-        <w:t xml:space="preserve"> is the starting point for constructing a JavaFX application. It is a hierarchical tree of nodes that represents all of the visual elements of the application's user interface. It can handle input and can be rendered.</w:t>
+        <w:t>Figure 1 is the starting point for constructing a JavaFX application. It is a hierarchical tree of nodes that represents all of the visual elements of the application's user interface. It can handle input and can be rendered.</w:t>
       </w:r>
     </w:p>
     <w:p>
@@ -2575,7 +3921,21 @@
         <w:rPr>
           <w:rFonts w:asciiTheme="minorHAnsi" w:hAnsiTheme="minorHAnsi"/>
         </w:rPr>
-        <w:t>For most uses, the scene graph simplifies working with UIs, especially when rich UIs are used. Animating various graphics in the scene graph can be accomplished quickly using the javafx.animation APIs, and declarative methods, such as XML doc, also work well.</w:t>
+        <w:t xml:space="preserve">For most uses, the scene graph simplifies working with UIs, especially when rich UIs are used. Animating various graphics in the scene graph can be accomplished quickly using the </w:t>
+      </w:r>
+      <w:proofErr w:type="spellStart"/>
+      <w:r>
+        <w:rPr>
+          <w:rFonts w:asciiTheme="minorHAnsi" w:hAnsiTheme="minorHAnsi"/>
+        </w:rPr>
+        <w:t>javafx.animation</w:t>
+      </w:r>
+      <w:proofErr w:type="spellEnd"/>
+      <w:r>
+        <w:rPr>
+          <w:rFonts w:asciiTheme="minorHAnsi" w:hAnsiTheme="minorHAnsi"/>
+        </w:rPr>
+        <w:t xml:space="preserve"> APIs, and declarative methods, such as XML doc, also work well.</w:t>
       </w:r>
     </w:p>
     <w:p>
@@ -2601,6 +3961,7 @@
         </w:rPr>
         <w:t> </w:t>
       </w:r>
+      <w:proofErr w:type="spellStart"/>
       <w:r>
         <w:rPr>
           <w:rStyle w:val="HTMLCode"/>
@@ -2610,6 +3971,7 @@
         </w:rPr>
         <w:t>javafx.scene</w:t>
       </w:r>
+      <w:proofErr w:type="spellEnd"/>
       <w:r>
         <w:rPr>
           <w:rStyle w:val="apple-converted-space"/>
@@ -2727,6 +4089,7 @@
           <w:color w:val="auto"/>
         </w:rPr>
       </w:pPr>
+      <w:bookmarkStart w:id="4" w:name="_Toc409072789"/>
       <w:r>
         <w:rPr>
           <w:color w:val="auto"/>
@@ -2739,6 +4102,7 @@
         </w:rPr>
         <w:t>raphics system</w:t>
       </w:r>
+      <w:bookmarkEnd w:id="4"/>
     </w:p>
     <w:p>
       <w:pPr>
@@ -2772,13 +4136,7 @@
         <w:rPr>
           <w:rFonts w:asciiTheme="minorHAnsi" w:hAnsiTheme="minorHAnsi"/>
         </w:rPr>
-        <w:t>Figure 1</w:t>
-      </w:r>
-      <w:r>
-        <w:rPr>
-          <w:rFonts w:asciiTheme="minorHAnsi" w:hAnsiTheme="minorHAnsi"/>
-        </w:rPr>
-        <w:t>, is an implementation detail beneath the JavaFX scene graph layer. It supports both 2-D and 3-D scene graphs. It provides software rendering when the graphics hardware on a system is insufficient to support hardware accelerated rendering.</w:t>
+        <w:t>Figure 1, is an implementation detail beneath the JavaFX scene graph layer. It supports both 2-D and 3-D scene graphs. It provides software rendering when the graphics hardware on a system is insufficient to support hardware accelerated rendering.</w:t>
       </w:r>
     </w:p>
     <w:p>
@@ -2916,19 +4274,7 @@
         <w:rPr>
           <w:rFonts w:asciiTheme="minorHAnsi" w:hAnsiTheme="minorHAnsi"/>
         </w:rPr>
-        <w:t>Java2D when hardware acceleration is not possible</w:t>
-      </w:r>
-      <w:r>
-        <w:rPr>
-          <w:rFonts w:asciiTheme="minorHAnsi" w:hAnsiTheme="minorHAnsi"/>
-        </w:rPr>
-        <w:t xml:space="preserve">. </w:t>
-      </w:r>
-      <w:r>
-        <w:rPr>
-          <w:rFonts w:asciiTheme="minorHAnsi" w:hAnsiTheme="minorHAnsi"/>
-        </w:rPr>
-        <w:t>The fully hardware accelerated path is used when possible, but when it is not available, the Java2D render path is used because the Java2D render path is already distributed in all of the Java Runtime Environments (JREs). This is particularly important when handling 3-D scenes. However, performance is better when the hardware render paths are used.</w:t>
+        <w:t>Java2D when hardware acceleration is not possible. The fully hardware accelerated path is used when possible, but when it is not available, the Java2D render path is used because the Java2D render path is already distributed in all of the Java Runtime Environments (JREs). This is particularly important when handling 3-D scenes. However, performance is better when the hardware render paths are used.</w:t>
       </w:r>
     </w:p>
     <w:p>
@@ -2981,12 +4327,14 @@
           <w:color w:val="auto"/>
         </w:rPr>
       </w:pPr>
+      <w:bookmarkStart w:id="5" w:name="_Toc409072790"/>
       <w:r>
         <w:rPr>
           <w:color w:val="auto"/>
         </w:rPr>
         <w:t>Glass window toolkit</w:t>
       </w:r>
+      <w:bookmarkEnd w:id="5"/>
     </w:p>
     <w:p>
       <w:pPr>
@@ -3049,10 +4397,10 @@
         </w:rPr>
         <w:t>The Glass toolkit is also responsible for managing the event queue. Unlike the Abstract Window Toolkit (AWT), which manages its own event queue, the Glass toolkit uses the native operating system's event queue functionality to schedule thread usage. Also unlike AWT, the Glass toolkit runs on the same thread as the JavaFX application. In AWT, the native half of AWT runs on one thread and the Java level runs on another thread. This introduces a lot of issues, many of which are resolved in JavaFX by using the single JavaFX application thread approach.</w:t>
       </w:r>
-      <w:bookmarkStart w:id="1" w:name="JFXAR107"/>
-      <w:bookmarkStart w:id="2" w:name="sthref4"/>
-      <w:bookmarkEnd w:id="1"/>
-      <w:bookmarkEnd w:id="2"/>
+      <w:bookmarkStart w:id="6" w:name="JFXAR107"/>
+      <w:bookmarkStart w:id="7" w:name="sthref4"/>
+      <w:bookmarkEnd w:id="6"/>
+      <w:bookmarkEnd w:id="7"/>
     </w:p>
     <w:p>
       <w:pPr>
@@ -3062,11 +4410,19 @@
           <w:color w:val="auto"/>
         </w:rPr>
       </w:pPr>
+      <w:bookmarkStart w:id="8" w:name="_Toc409072791"/>
       <w:r>
         <w:rPr>
           <w:color w:val="auto"/>
         </w:rPr>
-        <w:t xml:space="preserve">Threads </w:t>
+        <w:t>Threads</w:t>
+      </w:r>
+      <w:bookmarkEnd w:id="8"/>
+      <w:r>
+        <w:rPr>
+          <w:color w:val="auto"/>
+        </w:rPr>
+        <w:t xml:space="preserve"> </w:t>
       </w:r>
     </w:p>
     <w:p>
@@ -3175,10 +4531,10 @@
         </w:rPr>
         <w:t>: This thread runs in the background and synchronizes the latest frames through the scene graph by using the JavaFX application thread.</w:t>
       </w:r>
-      <w:bookmarkStart w:id="3" w:name="JFXAR108"/>
-      <w:bookmarkStart w:id="4" w:name="sthref5"/>
-      <w:bookmarkEnd w:id="3"/>
-      <w:bookmarkEnd w:id="4"/>
+      <w:bookmarkStart w:id="9" w:name="JFXAR108"/>
+      <w:bookmarkStart w:id="10" w:name="sthref5"/>
+      <w:bookmarkEnd w:id="9"/>
+      <w:bookmarkEnd w:id="10"/>
     </w:p>
     <w:p>
       <w:pPr>
@@ -3188,11 +4544,19 @@
           <w:color w:val="auto"/>
         </w:rPr>
       </w:pPr>
+      <w:bookmarkStart w:id="11" w:name="_Toc409072792"/>
       <w:r>
         <w:rPr>
           <w:color w:val="auto"/>
         </w:rPr>
-        <w:t xml:space="preserve">Pulse </w:t>
+        <w:t>Pulse</w:t>
+      </w:r>
+      <w:bookmarkEnd w:id="11"/>
+      <w:r>
+        <w:rPr>
+          <w:color w:val="auto"/>
+        </w:rPr>
+        <w:t xml:space="preserve"> </w:t>
       </w:r>
     </w:p>
     <w:p>
@@ -3227,9 +4591,11 @@
         <w:pStyle w:val="Heading2"/>
         <w:spacing w:line="276" w:lineRule="auto"/>
       </w:pPr>
+      <w:bookmarkStart w:id="12" w:name="_Toc409072793"/>
       <w:r>
         <w:t>UI Controls</w:t>
       </w:r>
+      <w:bookmarkEnd w:id="12"/>
     </w:p>
     <w:p>
       <w:pPr>
@@ -3316,9 +4682,11 @@
       <w:pPr>
         <w:pStyle w:val="Heading1"/>
       </w:pPr>
+      <w:bookmarkStart w:id="13" w:name="_Toc409072794"/>
       <w:r>
         <w:t>Example of application design</w:t>
       </w:r>
+      <w:bookmarkEnd w:id="13"/>
     </w:p>
     <w:p>
       <w:pPr>
@@ -3329,9 +4697,11 @@
       <w:pPr>
         <w:pStyle w:val="Heading2"/>
       </w:pPr>
+      <w:bookmarkStart w:id="14" w:name="_Toc409072795"/>
       <w:r>
         <w:t>Use CDI</w:t>
       </w:r>
+      <w:bookmarkEnd w:id="14"/>
     </w:p>
     <w:p/>
     <w:p>
@@ -3347,21 +4717,7 @@
           <w:sz w:val="24"/>
           <w:szCs w:val="24"/>
         </w:rPr>
-        <w:t xml:space="preserve">CDI is a modern design pattern that is for example part of JEE. By using dependency injection you can </w:t>
-      </w:r>
-      <w:r>
-        <w:rPr>
-          <w:sz w:val="24"/>
-          <w:szCs w:val="24"/>
-        </w:rPr>
-        <w:t xml:space="preserve">remove hard coded dependencies </w:t>
-      </w:r>
-      <w:r>
-        <w:rPr>
-          <w:sz w:val="24"/>
-          <w:szCs w:val="24"/>
-        </w:rPr>
-        <w:t>in your code. Here is a short example:</w:t>
+        <w:t>CDI is a modern design pattern that is for example part of JEE. By using dependency injection you can remove hard coded dependencies in your code. Here is a short example:</w:t>
       </w:r>
     </w:p>
     <w:p>
@@ -3375,6 +4731,7 @@
           <w:lang w:eastAsia="en-US"/>
         </w:rPr>
       </w:pPr>
+      <w:proofErr w:type="gramStart"/>
       <w:r>
         <w:rPr>
           <w:rFonts w:ascii="Verdana" w:eastAsia="Times New Roman" w:hAnsi="Verdana" w:cs="Courier New"/>
@@ -3385,6 +4742,7 @@
         </w:rPr>
         <w:t>public</w:t>
       </w:r>
+      <w:proofErr w:type="gramEnd"/>
       <w:r>
         <w:rPr>
           <w:rFonts w:ascii="Verdana" w:eastAsia="Times New Roman" w:hAnsi="Verdana" w:cs="Consolas"/>
@@ -3481,7 +4839,29 @@
           <w:szCs w:val="20"/>
           <w:lang w:eastAsia="en-US"/>
         </w:rPr>
-        <w:t>Model model;</w:t>
+        <w:t xml:space="preserve">Model </w:t>
+      </w:r>
+      <w:proofErr w:type="spellStart"/>
+      <w:r>
+        <w:rPr>
+          <w:rFonts w:ascii="Verdana" w:eastAsia="Times New Roman" w:hAnsi="Verdana" w:cs="Courier New"/>
+          <w:color w:val="555555"/>
+          <w:sz w:val="20"/>
+          <w:szCs w:val="20"/>
+          <w:lang w:eastAsia="en-US"/>
+        </w:rPr>
+        <w:t>model</w:t>
+      </w:r>
+      <w:proofErr w:type="spellEnd"/>
+      <w:r>
+        <w:rPr>
+          <w:rFonts w:ascii="Verdana" w:eastAsia="Times New Roman" w:hAnsi="Verdana" w:cs="Courier New"/>
+          <w:color w:val="555555"/>
+          <w:sz w:val="20"/>
+          <w:szCs w:val="20"/>
+          <w:lang w:eastAsia="en-US"/>
+        </w:rPr>
+        <w:t>;</w:t>
       </w:r>
     </w:p>
     <w:p>
@@ -3508,6 +4888,7 @@
           <w:lang w:eastAsia="en-US"/>
         </w:rPr>
       </w:pPr>
+      <w:proofErr w:type="gramStart"/>
       <w:r>
         <w:rPr>
           <w:rFonts w:ascii="Verdana" w:eastAsia="Times New Roman" w:hAnsi="Verdana" w:cs="Courier New"/>
@@ -3518,6 +4899,7 @@
         </w:rPr>
         <w:t>public</w:t>
       </w:r>
+      <w:proofErr w:type="gramEnd"/>
       <w:r>
         <w:rPr>
           <w:rFonts w:ascii="Verdana" w:eastAsia="Times New Roman" w:hAnsi="Verdana" w:cs="Consolas"/>
@@ -3603,7 +4985,33 @@
           <w:sz w:val="24"/>
           <w:szCs w:val="24"/>
         </w:rPr>
-        <w:t>If the Controller will be created by a CDI-Container the model field will be injected. This means that the CDI-Container will fill the field with a suitable instance of Model. How this model is created is not part of the Controller class. The controller only knows that he will get a</w:t>
+        <w:t>If the Controller will be created by a CDI-Container the model field will be injected. This means that the CDI-Container will fill the field with a suitable instance of Model. How this model is created is not part of the Controller class. The controller only knows that he will get an injected instance of Model and can work with it.</w:t>
+      </w:r>
+    </w:p>
+    <w:p>
+      <w:pPr>
+        <w:pStyle w:val="Heading2"/>
+      </w:pPr>
+      <w:bookmarkStart w:id="15" w:name="_Toc409072796"/>
+      <w:r>
+        <w:t>General design</w:t>
+      </w:r>
+      <w:bookmarkEnd w:id="15"/>
+    </w:p>
+    <w:p/>
+    <w:p>
+      <w:pPr>
+        <w:rPr>
+          <w:sz w:val="24"/>
+          <w:szCs w:val="24"/>
+        </w:rPr>
+      </w:pPr>
+      <w:r>
+        <w:rPr>
+          <w:sz w:val="24"/>
+          <w:szCs w:val="24"/>
+        </w:rPr>
+        <w:t>In a normal business application you will have views and workflows. For example you will have a</w:t>
       </w:r>
       <w:r>
         <w:rPr>
@@ -3617,44 +5025,6 @@
           <w:sz w:val="24"/>
           <w:szCs w:val="24"/>
         </w:rPr>
-        <w:t xml:space="preserve"> injected instance of Model and can work with it.</w:t>
-      </w:r>
-    </w:p>
-    <w:p>
-      <w:pPr>
-        <w:pStyle w:val="Heading2"/>
-      </w:pPr>
-      <w:r>
-        <w:t>General design</w:t>
-      </w:r>
-    </w:p>
-    <w:p/>
-    <w:p>
-      <w:pPr>
-        <w:rPr>
-          <w:sz w:val="24"/>
-          <w:szCs w:val="24"/>
-        </w:rPr>
-      </w:pPr>
-      <w:r>
-        <w:rPr>
-          <w:sz w:val="24"/>
-          <w:szCs w:val="24"/>
-        </w:rPr>
-        <w:t>In a normal business application you will have views and workflows. For example you will have a</w:t>
-      </w:r>
-      <w:r>
-        <w:rPr>
-          <w:sz w:val="24"/>
-          <w:szCs w:val="24"/>
-        </w:rPr>
-        <w:t>n</w:t>
-      </w:r>
-      <w:r>
-        <w:rPr>
-          <w:sz w:val="24"/>
-          <w:szCs w:val="24"/>
-        </w:rPr>
         <w:t xml:space="preserve"> overview of some important business values and a form dialog with CRUD functions.</w:t>
       </w:r>
       <w:r>
@@ -3663,7 +5033,23 @@
           <w:szCs w:val="24"/>
         </w:rPr>
         <w:br/>
-        <w:t>Normally you will define your views by code or with the Scene Builder. If you use the Scene Builder you can transfer all your UI code into the fxml file and handle the logic inside a controller class. The controller can now access the business data by calling data stores or any other of your classes.</w:t>
+        <w:t>Normally you will define your views by code or with the Scene Builder. If you use the Scene Builder you can transfer all your UI code into the </w:t>
+      </w:r>
+      <w:proofErr w:type="spellStart"/>
+      <w:r>
+        <w:rPr>
+          <w:sz w:val="24"/>
+          <w:szCs w:val="24"/>
+        </w:rPr>
+        <w:t>fxml</w:t>
+      </w:r>
+      <w:proofErr w:type="spellEnd"/>
+      <w:r>
+        <w:rPr>
+          <w:sz w:val="24"/>
+          <w:szCs w:val="24"/>
+        </w:rPr>
+        <w:t> file and handle the logic inside a controller class. The controller can now access the business data by calling data stores or any other of your classes.</w:t>
       </w:r>
       <w:r>
         <w:rPr>
@@ -3674,8 +5060,10 @@
       </w:r>
       <w:r>
         <w:rPr>
-          <w:sz w:val="24"/>
-          <w:szCs w:val="24"/>
+          <w:noProof/>
+          <w:sz w:val="24"/>
+          <w:szCs w:val="24"/>
+          <w:lang w:eastAsia="en-US"/>
         </w:rPr>
         <w:drawing>
           <wp:inline distT="0" distB="0" distL="0" distR="0">
@@ -3788,7 +5176,23 @@
           <w:sz w:val="24"/>
           <w:szCs w:val="24"/>
         </w:rPr>
-        <w:t>The controller class is defined inside the fxml file.</w:t>
+        <w:t xml:space="preserve">The controller class is defined inside the </w:t>
+      </w:r>
+      <w:proofErr w:type="spellStart"/>
+      <w:r>
+        <w:rPr>
+          <w:sz w:val="24"/>
+          <w:szCs w:val="24"/>
+        </w:rPr>
+        <w:t>fxml</w:t>
+      </w:r>
+      <w:proofErr w:type="spellEnd"/>
+      <w:r>
+        <w:rPr>
+          <w:sz w:val="24"/>
+          <w:szCs w:val="24"/>
+        </w:rPr>
+        <w:t xml:space="preserve"> file.</w:t>
       </w:r>
     </w:p>
     <w:p>
@@ -3814,9 +5218,11 @@
       <w:pPr>
         <w:pStyle w:val="Heading2"/>
       </w:pPr>
+      <w:bookmarkStart w:id="16" w:name="_Toc409072797"/>
       <w:r>
         <w:t>A different approach</w:t>
       </w:r>
+      <w:bookmarkEnd w:id="16"/>
     </w:p>
     <w:p/>
     <w:p>
@@ -3877,11 +5283,945 @@
     </w:p>
     <w:p/>
     <w:p>
-      <w:bookmarkStart w:id="5" w:name="_GoBack"/>
-      <w:bookmarkEnd w:id="5"/>
+      <w:pPr>
+        <w:pStyle w:val="Heading3"/>
+      </w:pPr>
+      <w:bookmarkStart w:id="17" w:name="_Toc409072798"/>
+      <w:r>
+        <w:t>FXML Controller annotation</w:t>
+      </w:r>
+      <w:bookmarkEnd w:id="17"/>
+    </w:p>
+    <w:p/>
+    <w:p>
+      <w:pPr>
+        <w:rPr>
+          <w:sz w:val="24"/>
+          <w:szCs w:val="24"/>
+        </w:rPr>
+      </w:pPr>
+      <w:r>
+        <w:rPr>
+          <w:sz w:val="24"/>
+          <w:szCs w:val="24"/>
+        </w:rPr>
+        <w:t xml:space="preserve">First </w:t>
+      </w:r>
+      <w:proofErr w:type="spellStart"/>
+      <w:r>
+        <w:rPr>
+          <w:sz w:val="24"/>
+          <w:szCs w:val="24"/>
+        </w:rPr>
+        <w:t>stept</w:t>
+      </w:r>
+      <w:proofErr w:type="spellEnd"/>
+      <w:r>
+        <w:rPr>
+          <w:sz w:val="24"/>
+          <w:szCs w:val="24"/>
+        </w:rPr>
+        <w:t xml:space="preserve"> is to create the </w:t>
+      </w:r>
+      <w:proofErr w:type="spellStart"/>
+      <w:r>
+        <w:rPr>
+          <w:sz w:val="24"/>
+          <w:szCs w:val="24"/>
+        </w:rPr>
+        <w:t>FXMLController</w:t>
+      </w:r>
+      <w:proofErr w:type="spellEnd"/>
+      <w:r>
+        <w:rPr>
+          <w:sz w:val="24"/>
+          <w:szCs w:val="24"/>
+        </w:rPr>
+        <w:t xml:space="preserve"> annotation which will define the internal path to the </w:t>
+      </w:r>
+      <w:proofErr w:type="spellStart"/>
+      <w:r>
+        <w:rPr>
+          <w:sz w:val="24"/>
+          <w:szCs w:val="24"/>
+        </w:rPr>
+        <w:t>fxml</w:t>
+      </w:r>
+      <w:proofErr w:type="spellEnd"/>
+      <w:r>
+        <w:rPr>
+          <w:sz w:val="24"/>
+          <w:szCs w:val="24"/>
+        </w:rPr>
+        <w:t xml:space="preserve"> file.</w:t>
+      </w:r>
+    </w:p>
+    <w:p>
+      <w:pPr>
+        <w:spacing w:after="0" w:line="231" w:lineRule="atLeast"/>
+        <w:rPr>
+          <w:rFonts w:ascii="Verdana" w:eastAsia="Times New Roman" w:hAnsi="Verdana" w:cs="Consolas"/>
+          <w:color w:val="555555"/>
+          <w:sz w:val="20"/>
+          <w:szCs w:val="20"/>
+          <w:lang w:eastAsia="en-US"/>
+        </w:rPr>
+      </w:pPr>
+      <w:proofErr w:type="gramStart"/>
+      <w:r>
+        <w:rPr>
+          <w:rFonts w:ascii="Verdana" w:eastAsia="Times New Roman" w:hAnsi="Verdana" w:cs="Courier New"/>
+          <w:color w:val="555555"/>
+          <w:sz w:val="20"/>
+          <w:szCs w:val="20"/>
+          <w:lang w:eastAsia="en-US"/>
+        </w:rPr>
+        <w:t>@</w:t>
+      </w:r>
+      <w:proofErr w:type="spellStart"/>
+      <w:r>
+        <w:rPr>
+          <w:rFonts w:ascii="Verdana" w:eastAsia="Times New Roman" w:hAnsi="Verdana" w:cs="Courier New"/>
+          <w:color w:val="555555"/>
+          <w:sz w:val="20"/>
+          <w:szCs w:val="20"/>
+          <w:lang w:eastAsia="en-US"/>
+        </w:rPr>
+        <w:t>FXMLController</w:t>
+      </w:r>
+      <w:proofErr w:type="spellEnd"/>
+      <w:r>
+        <w:rPr>
+          <w:rFonts w:ascii="Verdana" w:eastAsia="Times New Roman" w:hAnsi="Verdana" w:cs="Courier New"/>
+          <w:color w:val="555555"/>
+          <w:sz w:val="20"/>
+          <w:szCs w:val="20"/>
+          <w:lang w:eastAsia="en-US"/>
+        </w:rPr>
+        <w:t>(</w:t>
+      </w:r>
+      <w:proofErr w:type="gramEnd"/>
+      <w:r>
+        <w:rPr>
+          <w:rFonts w:ascii="Verdana" w:eastAsia="Times New Roman" w:hAnsi="Verdana" w:cs="Courier New"/>
+          <w:color w:val="555555"/>
+          <w:sz w:val="20"/>
+          <w:szCs w:val="20"/>
+          <w:lang w:eastAsia="en-US"/>
+        </w:rPr>
+        <w:t>"/ace/</w:t>
+      </w:r>
+      <w:proofErr w:type="spellStart"/>
+      <w:r>
+        <w:rPr>
+          <w:rFonts w:ascii="Verdana" w:eastAsia="Times New Roman" w:hAnsi="Verdana" w:cs="Courier New"/>
+          <w:color w:val="555555"/>
+          <w:sz w:val="20"/>
+          <w:szCs w:val="20"/>
+          <w:lang w:eastAsia="en-US"/>
+        </w:rPr>
+        <w:t>ucv</w:t>
+      </w:r>
+      <w:proofErr w:type="spellEnd"/>
+      <w:r>
+        <w:rPr>
+          <w:rFonts w:ascii="Verdana" w:eastAsia="Times New Roman" w:hAnsi="Verdana" w:cs="Courier New"/>
+          <w:color w:val="555555"/>
+          <w:sz w:val="20"/>
+          <w:szCs w:val="20"/>
+          <w:lang w:eastAsia="en-US"/>
+        </w:rPr>
+        <w:t>/application/views/</w:t>
+      </w:r>
+      <w:proofErr w:type="spellStart"/>
+      <w:r>
+        <w:rPr>
+          <w:rFonts w:ascii="Verdana" w:eastAsia="Times New Roman" w:hAnsi="Verdana" w:cs="Courier New"/>
+          <w:color w:val="555555"/>
+          <w:sz w:val="20"/>
+          <w:szCs w:val="20"/>
+          <w:lang w:eastAsia="en-US"/>
+        </w:rPr>
+        <w:t>MyView.fxml</w:t>
+      </w:r>
+      <w:proofErr w:type="spellEnd"/>
+      <w:r>
+        <w:rPr>
+          <w:rFonts w:ascii="Verdana" w:eastAsia="Times New Roman" w:hAnsi="Verdana" w:cs="Courier New"/>
+          <w:color w:val="555555"/>
+          <w:sz w:val="20"/>
+          <w:szCs w:val="20"/>
+          <w:lang w:eastAsia="en-US"/>
+        </w:rPr>
+        <w:t>")</w:t>
+      </w:r>
+    </w:p>
+    <w:p>
+      <w:pPr>
+        <w:spacing w:after="0" w:line="231" w:lineRule="atLeast"/>
+        <w:rPr>
+          <w:rFonts w:ascii="Verdana" w:eastAsia="Times New Roman" w:hAnsi="Verdana" w:cs="Consolas"/>
+          <w:color w:val="555555"/>
+          <w:sz w:val="20"/>
+          <w:szCs w:val="20"/>
+          <w:lang w:eastAsia="en-US"/>
+        </w:rPr>
+      </w:pPr>
+      <w:proofErr w:type="gramStart"/>
+      <w:r>
+        <w:rPr>
+          <w:rFonts w:ascii="Verdana" w:eastAsia="Times New Roman" w:hAnsi="Verdana" w:cs="Courier New"/>
+          <w:color w:val="555555"/>
+          <w:sz w:val="20"/>
+          <w:szCs w:val="20"/>
+          <w:lang w:eastAsia="en-US"/>
+        </w:rPr>
+        <w:t>public</w:t>
+      </w:r>
+      <w:proofErr w:type="gramEnd"/>
+      <w:r>
+        <w:rPr>
+          <w:rFonts w:ascii="Verdana" w:eastAsia="Times New Roman" w:hAnsi="Verdana" w:cs="Consolas"/>
+          <w:color w:val="555555"/>
+          <w:sz w:val="20"/>
+          <w:szCs w:val="20"/>
+          <w:lang w:eastAsia="en-US"/>
+        </w:rPr>
+        <w:t xml:space="preserve"> </w:t>
+      </w:r>
+      <w:r>
+        <w:rPr>
+          <w:rFonts w:ascii="Verdana" w:eastAsia="Times New Roman" w:hAnsi="Verdana" w:cs="Courier New"/>
+          <w:color w:val="555555"/>
+          <w:sz w:val="20"/>
+          <w:szCs w:val="20"/>
+          <w:lang w:eastAsia="en-US"/>
+        </w:rPr>
+        <w:t>class</w:t>
+      </w:r>
+      <w:r>
+        <w:rPr>
+          <w:rFonts w:ascii="Verdana" w:eastAsia="Times New Roman" w:hAnsi="Verdana" w:cs="Consolas"/>
+          <w:color w:val="555555"/>
+          <w:sz w:val="20"/>
+          <w:szCs w:val="20"/>
+          <w:lang w:eastAsia="en-US"/>
+        </w:rPr>
+        <w:t xml:space="preserve"> </w:t>
+      </w:r>
+      <w:proofErr w:type="spellStart"/>
+      <w:r>
+        <w:rPr>
+          <w:rFonts w:ascii="Verdana" w:eastAsia="Times New Roman" w:hAnsi="Verdana" w:cs="Courier New"/>
+          <w:color w:val="555555"/>
+          <w:sz w:val="20"/>
+          <w:szCs w:val="20"/>
+          <w:lang w:eastAsia="en-US"/>
+        </w:rPr>
+        <w:t>MyController</w:t>
+      </w:r>
+      <w:proofErr w:type="spellEnd"/>
+      <w:r>
+        <w:rPr>
+          <w:rFonts w:ascii="Verdana" w:eastAsia="Times New Roman" w:hAnsi="Verdana" w:cs="Courier New"/>
+          <w:color w:val="555555"/>
+          <w:sz w:val="20"/>
+          <w:szCs w:val="20"/>
+          <w:lang w:eastAsia="en-US"/>
+        </w:rPr>
+        <w:t xml:space="preserve"> {</w:t>
+      </w:r>
+    </w:p>
+    <w:p>
+      <w:pPr>
+        <w:spacing w:after="0" w:line="231" w:lineRule="atLeast"/>
+        <w:rPr>
+          <w:rFonts w:ascii="Verdana" w:eastAsia="Times New Roman" w:hAnsi="Verdana" w:cs="Consolas"/>
+          <w:color w:val="555555"/>
+          <w:sz w:val="20"/>
+          <w:szCs w:val="20"/>
+          <w:lang w:eastAsia="en-US"/>
+        </w:rPr>
+      </w:pPr>
+      <w:r>
+        <w:rPr>
+          <w:rFonts w:ascii="Verdana" w:eastAsia="Times New Roman" w:hAnsi="Verdana" w:cs="Courier New"/>
+          <w:color w:val="555555"/>
+          <w:sz w:val="20"/>
+          <w:szCs w:val="20"/>
+          <w:lang w:eastAsia="en-US"/>
+        </w:rPr>
+        <w:t>...</w:t>
+      </w:r>
+    </w:p>
+    <w:p>
+      <w:pPr>
+        <w:spacing w:after="0" w:line="231" w:lineRule="atLeast"/>
+        <w:rPr>
+          <w:rFonts w:ascii="Verdana" w:eastAsia="Times New Roman" w:hAnsi="Verdana" w:cs="Courier New"/>
+          <w:color w:val="555555"/>
+          <w:sz w:val="20"/>
+          <w:szCs w:val="20"/>
+          <w:lang w:eastAsia="en-US"/>
+        </w:rPr>
+      </w:pPr>
+      <w:r>
+        <w:rPr>
+          <w:rFonts w:ascii="Verdana" w:eastAsia="Times New Roman" w:hAnsi="Verdana" w:cs="Courier New"/>
+          <w:color w:val="555555"/>
+          <w:sz w:val="20"/>
+          <w:szCs w:val="20"/>
+          <w:lang w:eastAsia="en-US"/>
+        </w:rPr>
+        <w:t>}</w:t>
+      </w:r>
+    </w:p>
+    <w:p>
+      <w:pPr>
+        <w:spacing w:after="0" w:line="231" w:lineRule="atLeast"/>
+        <w:rPr>
+          <w:rFonts w:ascii="Courier New" w:eastAsia="Times New Roman" w:hAnsi="Courier New" w:cs="Courier New"/>
+          <w:color w:val="555555"/>
+          <w:sz w:val="20"/>
+          <w:szCs w:val="20"/>
+          <w:lang w:eastAsia="en-US"/>
+        </w:rPr>
+      </w:pPr>
+    </w:p>
+    <w:p>
+      <w:pPr>
+        <w:pStyle w:val="Heading3"/>
+        <w:rPr>
+          <w:lang w:eastAsia="en-US"/>
+        </w:rPr>
+      </w:pPr>
+      <w:bookmarkStart w:id="18" w:name="_Toc409072799"/>
+      <w:r>
+        <w:rPr>
+          <w:lang w:eastAsia="en-US"/>
+        </w:rPr>
+        <w:t>Use the CDI magic</w:t>
+      </w:r>
+      <w:bookmarkEnd w:id="18"/>
+    </w:p>
+    <w:p>
+      <w:pPr>
+        <w:rPr>
+          <w:lang w:eastAsia="en-US"/>
+        </w:rPr>
+      </w:pPr>
+    </w:p>
+    <w:p>
+      <w:pPr>
+        <w:rPr>
+          <w:sz w:val="24"/>
+          <w:szCs w:val="24"/>
+          <w:lang w:eastAsia="en-US"/>
+        </w:rPr>
+      </w:pPr>
+      <w:r>
+        <w:rPr>
+          <w:sz w:val="24"/>
+          <w:szCs w:val="24"/>
+          <w:lang w:eastAsia="en-US"/>
+        </w:rPr>
+        <w:t>A first project that shows the use of CDI in JavaFX is </w:t>
+      </w:r>
+      <w:proofErr w:type="spellStart"/>
+      <w:r>
+        <w:rPr>
+          <w:sz w:val="24"/>
+          <w:szCs w:val="24"/>
+          <w:lang w:eastAsia="en-US"/>
+        </w:rPr>
+        <w:fldChar w:fldCharType="begin"/>
+      </w:r>
+      <w:r>
+        <w:rPr>
+          <w:sz w:val="24"/>
+          <w:szCs w:val="24"/>
+          <w:lang w:eastAsia="en-US"/>
+        </w:rPr>
+        <w:instrText xml:space="preserve"> HYPERLINK "http://afterburner.adam-bien.com/" </w:instrText>
+      </w:r>
+      <w:r>
+        <w:rPr>
+          <w:sz w:val="24"/>
+          <w:szCs w:val="24"/>
+          <w:lang w:eastAsia="en-US"/>
+        </w:rPr>
+        <w:fldChar w:fldCharType="separate"/>
+      </w:r>
+      <w:r>
+        <w:rPr>
+          <w:rStyle w:val="Hyperlink"/>
+          <w:sz w:val="24"/>
+          <w:szCs w:val="24"/>
+          <w:lang w:eastAsia="en-US"/>
+        </w:rPr>
+        <w:t>afterburner.fx</w:t>
+      </w:r>
+      <w:proofErr w:type="spellEnd"/>
+      <w:r>
+        <w:rPr>
+          <w:sz w:val="24"/>
+          <w:szCs w:val="24"/>
+          <w:lang w:eastAsia="en-US"/>
+        </w:rPr>
+        <w:fldChar w:fldCharType="end"/>
+      </w:r>
+      <w:r>
+        <w:rPr>
+          <w:sz w:val="24"/>
+          <w:szCs w:val="24"/>
+          <w:lang w:eastAsia="en-US"/>
+        </w:rPr>
+        <w:t> by </w:t>
+      </w:r>
+      <w:hyperlink r:id="rId19" w:history="1">
+        <w:r>
+          <w:rPr>
+            <w:rStyle w:val="Hyperlink"/>
+            <w:sz w:val="24"/>
+            <w:szCs w:val="24"/>
+            <w:lang w:eastAsia="en-US"/>
+          </w:rPr>
+          <w:t>Adam Bien</w:t>
+        </w:r>
+      </w:hyperlink>
+      <w:r>
+        <w:rPr>
+          <w:sz w:val="24"/>
+          <w:szCs w:val="24"/>
+          <w:lang w:eastAsia="en-US"/>
+        </w:rPr>
+        <w:t>. With this framework you can easily inject objects in your JavaFX controller</w:t>
+      </w:r>
+      <w:r>
+        <w:rPr>
+          <w:sz w:val="24"/>
+          <w:szCs w:val="24"/>
+          <w:lang w:eastAsia="en-US"/>
+        </w:rPr>
+        <w:t>.</w:t>
+      </w:r>
+    </w:p>
+    <w:p>
+      <w:r>
+        <w:t>Here is an example of our new simple controller:</w:t>
+      </w:r>
+    </w:p>
+    <w:p>
+      <w:pPr>
+        <w:spacing w:after="0" w:line="231" w:lineRule="atLeast"/>
+        <w:rPr>
+          <w:rFonts w:ascii="Verdana" w:eastAsia="Times New Roman" w:hAnsi="Verdana" w:cs="Consolas"/>
+          <w:color w:val="555555"/>
+          <w:sz w:val="20"/>
+          <w:szCs w:val="20"/>
+          <w:lang w:eastAsia="en-US"/>
+        </w:rPr>
+      </w:pPr>
+      <w:proofErr w:type="gramStart"/>
+      <w:r>
+        <w:rPr>
+          <w:rFonts w:ascii="Verdana" w:eastAsia="Times New Roman" w:hAnsi="Verdana" w:cs="Courier New"/>
+          <w:color w:val="555555"/>
+          <w:sz w:val="20"/>
+          <w:szCs w:val="20"/>
+          <w:lang w:eastAsia="en-US"/>
+        </w:rPr>
+        <w:t>@</w:t>
+      </w:r>
+      <w:proofErr w:type="spellStart"/>
+      <w:r>
+        <w:rPr>
+          <w:rFonts w:ascii="Verdana" w:eastAsia="Times New Roman" w:hAnsi="Verdana" w:cs="Courier New"/>
+          <w:color w:val="555555"/>
+          <w:sz w:val="20"/>
+          <w:szCs w:val="20"/>
+          <w:lang w:eastAsia="en-US"/>
+        </w:rPr>
+        <w:t>FXMLController</w:t>
+      </w:r>
+      <w:proofErr w:type="spellEnd"/>
+      <w:r>
+        <w:rPr>
+          <w:rFonts w:ascii="Verdana" w:eastAsia="Times New Roman" w:hAnsi="Verdana" w:cs="Courier New"/>
+          <w:color w:val="555555"/>
+          <w:sz w:val="20"/>
+          <w:szCs w:val="20"/>
+          <w:lang w:eastAsia="en-US"/>
+        </w:rPr>
+        <w:t>(</w:t>
+      </w:r>
+      <w:proofErr w:type="gramEnd"/>
+      <w:r>
+        <w:rPr>
+          <w:rFonts w:ascii="Verdana" w:eastAsia="Times New Roman" w:hAnsi="Verdana" w:cs="Courier New"/>
+          <w:color w:val="555555"/>
+          <w:sz w:val="20"/>
+          <w:szCs w:val="20"/>
+          <w:lang w:eastAsia="en-US"/>
+        </w:rPr>
+        <w:t>"/ace/</w:t>
+      </w:r>
+      <w:proofErr w:type="spellStart"/>
+      <w:r>
+        <w:rPr>
+          <w:rFonts w:ascii="Verdana" w:eastAsia="Times New Roman" w:hAnsi="Verdana" w:cs="Courier New"/>
+          <w:color w:val="555555"/>
+          <w:sz w:val="20"/>
+          <w:szCs w:val="20"/>
+          <w:lang w:eastAsia="en-US"/>
+        </w:rPr>
+        <w:t>ucv</w:t>
+      </w:r>
+      <w:proofErr w:type="spellEnd"/>
+      <w:r>
+        <w:rPr>
+          <w:rFonts w:ascii="Verdana" w:eastAsia="Times New Roman" w:hAnsi="Verdana" w:cs="Courier New"/>
+          <w:color w:val="555555"/>
+          <w:sz w:val="20"/>
+          <w:szCs w:val="20"/>
+          <w:lang w:eastAsia="en-US"/>
+        </w:rPr>
+        <w:t>/application/views/</w:t>
+      </w:r>
+      <w:proofErr w:type="spellStart"/>
+      <w:r>
+        <w:rPr>
+          <w:rFonts w:ascii="Verdana" w:eastAsia="Times New Roman" w:hAnsi="Verdana" w:cs="Courier New"/>
+          <w:color w:val="555555"/>
+          <w:sz w:val="20"/>
+          <w:szCs w:val="20"/>
+          <w:lang w:eastAsia="en-US"/>
+        </w:rPr>
+        <w:t>MyView.fxml</w:t>
+      </w:r>
+      <w:proofErr w:type="spellEnd"/>
+      <w:r>
+        <w:rPr>
+          <w:rFonts w:ascii="Verdana" w:eastAsia="Times New Roman" w:hAnsi="Verdana" w:cs="Courier New"/>
+          <w:color w:val="555555"/>
+          <w:sz w:val="20"/>
+          <w:szCs w:val="20"/>
+          <w:lang w:eastAsia="en-US"/>
+        </w:rPr>
+        <w:t>")</w:t>
+      </w:r>
+    </w:p>
+    <w:p>
+      <w:pPr>
+        <w:spacing w:after="0" w:line="231" w:lineRule="atLeast"/>
+        <w:rPr>
+          <w:rFonts w:ascii="Verdana" w:eastAsia="Times New Roman" w:hAnsi="Verdana" w:cs="Consolas"/>
+          <w:color w:val="555555"/>
+          <w:sz w:val="21"/>
+          <w:szCs w:val="21"/>
+          <w:lang w:eastAsia="en-US"/>
+        </w:rPr>
+      </w:pPr>
+      <w:proofErr w:type="gramStart"/>
+      <w:r>
+        <w:rPr>
+          <w:rFonts w:ascii="Verdana" w:eastAsia="Times New Roman" w:hAnsi="Verdana" w:cs="Courier New"/>
+          <w:color w:val="555555"/>
+          <w:sz w:val="20"/>
+          <w:szCs w:val="20"/>
+          <w:lang w:eastAsia="en-US"/>
+        </w:rPr>
+        <w:t>public</w:t>
+      </w:r>
+      <w:proofErr w:type="gramEnd"/>
+      <w:r>
+        <w:rPr>
+          <w:rFonts w:ascii="Verdana" w:eastAsia="Times New Roman" w:hAnsi="Verdana" w:cs="Consolas"/>
+          <w:color w:val="555555"/>
+          <w:sz w:val="21"/>
+          <w:szCs w:val="21"/>
+          <w:lang w:eastAsia="en-US"/>
+        </w:rPr>
+        <w:t xml:space="preserve"> </w:t>
+      </w:r>
+      <w:r>
+        <w:rPr>
+          <w:rFonts w:ascii="Verdana" w:eastAsia="Times New Roman" w:hAnsi="Verdana" w:cs="Courier New"/>
+          <w:color w:val="555555"/>
+          <w:sz w:val="20"/>
+          <w:szCs w:val="20"/>
+          <w:lang w:eastAsia="en-US"/>
+        </w:rPr>
+        <w:t>class</w:t>
+      </w:r>
+      <w:r>
+        <w:rPr>
+          <w:rFonts w:ascii="Verdana" w:eastAsia="Times New Roman" w:hAnsi="Verdana" w:cs="Consolas"/>
+          <w:color w:val="555555"/>
+          <w:sz w:val="21"/>
+          <w:szCs w:val="21"/>
+          <w:lang w:eastAsia="en-US"/>
+        </w:rPr>
+        <w:t xml:space="preserve"> </w:t>
+      </w:r>
+      <w:proofErr w:type="spellStart"/>
+      <w:r>
+        <w:rPr>
+          <w:rFonts w:ascii="Verdana" w:eastAsia="Times New Roman" w:hAnsi="Verdana" w:cs="Courier New"/>
+          <w:color w:val="555555"/>
+          <w:sz w:val="20"/>
+          <w:szCs w:val="20"/>
+          <w:lang w:eastAsia="en-US"/>
+        </w:rPr>
+        <w:t>MyController</w:t>
+      </w:r>
+      <w:proofErr w:type="spellEnd"/>
+      <w:r>
+        <w:rPr>
+          <w:rFonts w:ascii="Verdana" w:eastAsia="Times New Roman" w:hAnsi="Verdana" w:cs="Courier New"/>
+          <w:color w:val="555555"/>
+          <w:sz w:val="20"/>
+          <w:szCs w:val="20"/>
+          <w:lang w:eastAsia="en-US"/>
+        </w:rPr>
+        <w:t xml:space="preserve"> {</w:t>
+      </w:r>
+    </w:p>
+    <w:p>
+      <w:pPr>
+        <w:spacing w:after="0" w:line="231" w:lineRule="atLeast"/>
+        <w:rPr>
+          <w:rFonts w:ascii="Verdana" w:eastAsia="Times New Roman" w:hAnsi="Verdana" w:cs="Consolas"/>
+          <w:color w:val="555555"/>
+          <w:sz w:val="21"/>
+          <w:szCs w:val="21"/>
+          <w:lang w:eastAsia="en-US"/>
+        </w:rPr>
+      </w:pPr>
+      <w:r>
+        <w:rPr>
+          <w:rFonts w:ascii="Verdana" w:eastAsia="Times New Roman" w:hAnsi="Verdana" w:cs="Consolas"/>
+          <w:color w:val="555555"/>
+          <w:sz w:val="21"/>
+          <w:szCs w:val="21"/>
+          <w:lang w:eastAsia="en-US"/>
+        </w:rPr>
+        <w:t> </w:t>
+      </w:r>
+    </w:p>
+    <w:p>
+      <w:pPr>
+        <w:spacing w:after="0" w:line="231" w:lineRule="atLeast"/>
+        <w:rPr>
+          <w:rFonts w:ascii="Verdana" w:eastAsia="Times New Roman" w:hAnsi="Verdana" w:cs="Consolas"/>
+          <w:color w:val="555555"/>
+          <w:sz w:val="21"/>
+          <w:szCs w:val="21"/>
+          <w:lang w:eastAsia="en-US"/>
+        </w:rPr>
+      </w:pPr>
+      <w:r>
+        <w:rPr>
+          <w:rFonts w:ascii="Verdana" w:eastAsia="Times New Roman" w:hAnsi="Verdana" w:cs="Courier New"/>
+          <w:color w:val="555555"/>
+          <w:sz w:val="20"/>
+          <w:szCs w:val="20"/>
+          <w:lang w:eastAsia="en-US"/>
+        </w:rPr>
+        <w:t>   @Inject</w:t>
+      </w:r>
+    </w:p>
+    <w:p>
+      <w:pPr>
+        <w:spacing w:after="0" w:line="231" w:lineRule="atLeast"/>
+        <w:rPr>
+          <w:rFonts w:ascii="Verdana" w:eastAsia="Times New Roman" w:hAnsi="Verdana" w:cs="Consolas"/>
+          <w:color w:val="555555"/>
+          <w:sz w:val="21"/>
+          <w:szCs w:val="21"/>
+          <w:lang w:eastAsia="en-US"/>
+        </w:rPr>
+      </w:pPr>
+      <w:r>
+        <w:rPr>
+          <w:rFonts w:ascii="Verdana" w:eastAsia="Times New Roman" w:hAnsi="Verdana" w:cs="Courier New"/>
+          <w:color w:val="555555"/>
+          <w:sz w:val="20"/>
+          <w:szCs w:val="20"/>
+          <w:lang w:eastAsia="en-US"/>
+        </w:rPr>
+        <w:t xml:space="preserve">   Model </w:t>
+      </w:r>
+      <w:proofErr w:type="spellStart"/>
+      <w:r>
+        <w:rPr>
+          <w:rFonts w:ascii="Verdana" w:eastAsia="Times New Roman" w:hAnsi="Verdana" w:cs="Courier New"/>
+          <w:color w:val="555555"/>
+          <w:sz w:val="20"/>
+          <w:szCs w:val="20"/>
+          <w:lang w:eastAsia="en-US"/>
+        </w:rPr>
+        <w:t>myModel</w:t>
+      </w:r>
+      <w:proofErr w:type="spellEnd"/>
+      <w:r>
+        <w:rPr>
+          <w:rFonts w:ascii="Verdana" w:eastAsia="Times New Roman" w:hAnsi="Verdana" w:cs="Courier New"/>
+          <w:color w:val="555555"/>
+          <w:sz w:val="20"/>
+          <w:szCs w:val="20"/>
+          <w:lang w:eastAsia="en-US"/>
+        </w:rPr>
+        <w:t>;</w:t>
+      </w:r>
+    </w:p>
+    <w:p>
+      <w:pPr>
+        <w:spacing w:after="0" w:line="231" w:lineRule="atLeast"/>
+        <w:rPr>
+          <w:rFonts w:ascii="Verdana" w:eastAsia="Times New Roman" w:hAnsi="Verdana" w:cs="Courier New"/>
+          <w:color w:val="555555"/>
+          <w:sz w:val="20"/>
+          <w:szCs w:val="20"/>
+          <w:lang w:eastAsia="en-US"/>
+        </w:rPr>
+      </w:pPr>
+      <w:r>
+        <w:rPr>
+          <w:rFonts w:ascii="Verdana" w:eastAsia="Times New Roman" w:hAnsi="Verdana" w:cs="Courier New"/>
+          <w:color w:val="555555"/>
+          <w:sz w:val="20"/>
+          <w:szCs w:val="20"/>
+          <w:lang w:eastAsia="en-US"/>
+        </w:rPr>
+        <w:t>}</w:t>
+      </w:r>
+    </w:p>
+    <w:p>
+      <w:pPr>
+        <w:spacing w:after="0" w:line="231" w:lineRule="atLeast"/>
+        <w:rPr>
+          <w:rFonts w:ascii="Verdana" w:eastAsia="Times New Roman" w:hAnsi="Verdana" w:cs="Courier New"/>
+          <w:color w:val="555555"/>
+          <w:sz w:val="20"/>
+          <w:szCs w:val="20"/>
+          <w:lang w:eastAsia="en-US"/>
+        </w:rPr>
+      </w:pPr>
+    </w:p>
+    <w:p>
+      <w:pPr>
+        <w:pStyle w:val="Heading3"/>
+        <w:rPr>
+          <w:lang w:eastAsia="en-US"/>
+        </w:rPr>
+      </w:pPr>
+      <w:bookmarkStart w:id="19" w:name="_Toc409072800"/>
+      <w:r>
+        <w:rPr>
+          <w:lang w:eastAsia="en-US"/>
+        </w:rPr>
+        <w:t>The rest</w:t>
+      </w:r>
+      <w:bookmarkEnd w:id="19"/>
+    </w:p>
+    <w:p>
+      <w:pPr>
+        <w:rPr>
+          <w:lang w:eastAsia="en-US"/>
+        </w:rPr>
+      </w:pPr>
+    </w:p>
+    <w:p>
+      <w:pPr>
+        <w:jc w:val="both"/>
+        <w:rPr>
+          <w:sz w:val="24"/>
+          <w:szCs w:val="24"/>
+          <w:lang w:eastAsia="en-US"/>
+        </w:rPr>
+      </w:pPr>
+      <w:r>
+        <w:rPr>
+          <w:sz w:val="24"/>
+          <w:szCs w:val="24"/>
+          <w:lang w:eastAsia="en-US"/>
+        </w:rPr>
+        <w:t>After I added the @</w:t>
+      </w:r>
+      <w:proofErr w:type="spellStart"/>
+      <w:r>
+        <w:rPr>
+          <w:sz w:val="24"/>
+          <w:szCs w:val="24"/>
+          <w:lang w:eastAsia="en-US"/>
+        </w:rPr>
+        <w:t>FXMLController</w:t>
+      </w:r>
+      <w:proofErr w:type="spellEnd"/>
+      <w:r>
+        <w:rPr>
+          <w:sz w:val="24"/>
+          <w:szCs w:val="24"/>
+          <w:lang w:eastAsia="en-US"/>
+        </w:rPr>
+        <w:t xml:space="preserve"> annotation and CDI to my basic application it is really easy to create new views. The UI can be easily created by using the </w:t>
+      </w:r>
+      <w:hyperlink r:id="rId20" w:history="1">
+        <w:r>
+          <w:rPr>
+            <w:rStyle w:val="Hyperlink"/>
+            <w:sz w:val="24"/>
+            <w:szCs w:val="24"/>
+            <w:lang w:eastAsia="en-US"/>
+          </w:rPr>
+          <w:t>Scene Builder</w:t>
+        </w:r>
+      </w:hyperlink>
+      <w:r>
+        <w:rPr>
+          <w:sz w:val="24"/>
+          <w:szCs w:val="24"/>
+          <w:lang w:eastAsia="en-US"/>
+        </w:rPr>
+        <w:t>. Once this is done you can create the controller class and use CDI inside it. Cause you can inject everything that is needed it will be very easy to capsulate a view-controller-union as a single module. To create this I only need a line of code (as mentioned above):</w:t>
+      </w:r>
+    </w:p>
+    <w:p>
+      <w:pPr>
+        <w:jc w:val="both"/>
+        <w:rPr>
+          <w:sz w:val="24"/>
+          <w:szCs w:val="24"/>
+          <w:lang w:eastAsia="en-US"/>
+        </w:rPr>
+      </w:pPr>
+    </w:p>
+    <w:p>
+      <w:pPr>
+        <w:rPr>
+          <w:rFonts w:ascii="Verdana" w:hAnsi="Verdana"/>
+          <w:sz w:val="20"/>
+          <w:szCs w:val="20"/>
+          <w:lang w:eastAsia="en-US"/>
+        </w:rPr>
+      </w:pPr>
+      <w:r>
+        <w:rPr>
+          <w:rStyle w:val="HTMLCode"/>
+          <w:rFonts w:ascii="Verdana" w:eastAsiaTheme="minorEastAsia" w:hAnsi="Verdana"/>
+        </w:rPr>
+        <w:t xml:space="preserve">Node </w:t>
+      </w:r>
+      <w:proofErr w:type="spellStart"/>
+      <w:r>
+        <w:rPr>
+          <w:rStyle w:val="HTMLCode"/>
+          <w:rFonts w:ascii="Verdana" w:eastAsiaTheme="minorEastAsia" w:hAnsi="Verdana"/>
+        </w:rPr>
+        <w:t>myView</w:t>
+      </w:r>
+      <w:proofErr w:type="spellEnd"/>
+      <w:r>
+        <w:rPr>
+          <w:rStyle w:val="HTMLCode"/>
+          <w:rFonts w:ascii="Verdana" w:eastAsiaTheme="minorEastAsia" w:hAnsi="Verdana"/>
+        </w:rPr>
+        <w:t xml:space="preserve"> </w:t>
+      </w:r>
+      <w:proofErr w:type="spellStart"/>
+      <w:proofErr w:type="gramStart"/>
+      <w:r>
+        <w:rPr>
+          <w:rStyle w:val="HTMLCode"/>
+          <w:rFonts w:ascii="Verdana" w:eastAsiaTheme="minorEastAsia" w:hAnsi="Verdana"/>
+        </w:rPr>
+        <w:t>FXMLCDI.create</w:t>
+      </w:r>
+      <w:proofErr w:type="spellEnd"/>
+      <w:r>
+        <w:rPr>
+          <w:rStyle w:val="HTMLCode"/>
+          <w:rFonts w:ascii="Verdana" w:eastAsiaTheme="minorEastAsia" w:hAnsi="Verdana"/>
+        </w:rPr>
+        <w:t>(</w:t>
+      </w:r>
+      <w:proofErr w:type="spellStart"/>
+      <w:proofErr w:type="gramEnd"/>
+      <w:r>
+        <w:rPr>
+          <w:rStyle w:val="HTMLCode"/>
+          <w:rFonts w:ascii="Verdana" w:eastAsiaTheme="minorEastAsia" w:hAnsi="Verdana"/>
+        </w:rPr>
+        <w:t>MyController.class</w:t>
+      </w:r>
+      <w:proofErr w:type="spellEnd"/>
+      <w:r>
+        <w:rPr>
+          <w:rStyle w:val="HTMLCode"/>
+          <w:rFonts w:ascii="Verdana" w:eastAsiaTheme="minorEastAsia" w:hAnsi="Verdana"/>
+        </w:rPr>
+        <w:t>);</w:t>
+      </w:r>
+    </w:p>
+    <w:p>
+      <w:r>
+        <w:rPr>
+          <w:noProof/>
+          <w:lang w:eastAsia="en-US"/>
+        </w:rPr>
+        <w:drawing>
+          <wp:inline distT="0" distB="0" distL="0" distR="0">
+            <wp:extent cx="6413668" cy="3680749"/>
+            <wp:effectExtent l="0" t="0" r="6350" b="0"/>
+            <wp:docPr id="2" name="Picture 2" descr="http://www.guigarage.com/wordpress/wp-content/uploads/2013/05/cdi3.png"/>
+            <wp:cNvGraphicFramePr>
+              <a:graphicFrameLocks xmlns:a="http://schemas.openxmlformats.org/drawingml/2006/main" noChangeAspect="1"/>
+            </wp:cNvGraphicFramePr>
+            <a:graphic xmlns:a="http://schemas.openxmlformats.org/drawingml/2006/main">
+              <a:graphicData uri="http://schemas.openxmlformats.org/drawingml/2006/picture">
+                <pic:pic xmlns:pic="http://schemas.openxmlformats.org/drawingml/2006/picture">
+                  <pic:nvPicPr>
+                    <pic:cNvPr id="0" name="Picture 1" descr="http://www.guigarage.com/wordpress/wp-content/uploads/2013/05/cdi3.png"/>
+                    <pic:cNvPicPr>
+                      <a:picLocks noChangeAspect="1" noChangeArrowheads="1"/>
+                    </pic:cNvPicPr>
+                  </pic:nvPicPr>
+                  <pic:blipFill>
+                    <a:blip r:embed="rId21">
+                      <a:extLst>
+                        <a:ext uri="{28A0092B-C50C-407E-A947-70E740481C1C}">
+                          <a14:useLocalDpi xmlns:a14="http://schemas.microsoft.com/office/drawing/2010/main" val="0"/>
+                        </a:ext>
+                      </a:extLst>
+                    </a:blip>
+                    <a:srcRect/>
+                    <a:stretch>
+                      <a:fillRect/>
+                    </a:stretch>
+                  </pic:blipFill>
+                  <pic:spPr bwMode="auto">
+                    <a:xfrm>
+                      <a:off x="0" y="0"/>
+                      <a:ext cx="6428109" cy="3689037"/>
+                    </a:xfrm>
+                    <a:prstGeom prst="rect">
+                      <a:avLst/>
+                    </a:prstGeom>
+                    <a:noFill/>
+                    <a:ln>
+                      <a:noFill/>
+                    </a:ln>
+                  </pic:spPr>
+                </pic:pic>
+              </a:graphicData>
+            </a:graphic>
+          </wp:inline>
+        </w:drawing>
+      </w:r>
     </w:p>
     <w:sectPr>
-      <w:footerReference w:type="default" r:id="rId19"/>
+      <w:footerReference w:type="default" r:id="rId22"/>
       <w:pgSz w:w="12240" w:h="15840"/>
       <w:pgMar w:top="1440" w:right="1440" w:bottom="1440" w:left="1440" w:header="720" w:footer="720" w:gutter="0"/>
       <w:pgNumType w:start="0"/>
@@ -3956,7 +6296,7 @@
           <w:rPr>
             <w:noProof/>
           </w:rPr>
-          <w:t>12</w:t>
+          <w:t>13</w:t>
         </w:r>
         <w:r>
           <w:rPr>
@@ -6074,577 +8414,33 @@
     <w:basedOn w:val="DefaultParagraphFont"/>
     <w:rsid w:val="00390523"/>
   </w:style>
-</w:styles>
-</file>
-
-<file path=word/glossary/document.xml><?xml version="1.0" encoding="utf-8"?>
-<w:glossaryDocument xmlns:wpc="http://schemas.microsoft.com/office/word/2010/wordprocessingCanvas" xmlns:mc="http://schemas.openxmlformats.org/markup-compatibility/2006" xmlns:o="urn:schemas-microsoft-com:office:office" xmlns:r="http://schemas.openxmlformats.org/officeDocument/2006/relationships" xmlns:m="http://schemas.openxmlformats.org/officeDocument/2006/math" xmlns:v="urn:schemas-microsoft-com:vml" xmlns:wp14="http://schemas.microsoft.com/office/word/2010/wordprocessingDrawing" xmlns:wp="http://schemas.openxmlformats.org/drawingml/2006/wordprocessingDrawing" xmlns:w10="urn:schemas-microsoft-com:office:word" xmlns:w="http://schemas.openxmlformats.org/wordprocessingml/2006/main" xmlns:w14="http://schemas.microsoft.com/office/word/2010/wordml" xmlns:w15="http://schemas.microsoft.com/office/word/2012/wordml" xmlns:wpg="http://schemas.microsoft.com/office/word/2010/wordprocessingGroup" xmlns:wpi="http://schemas.microsoft.com/office/word/2010/wordprocessingInk" xmlns:wne="http://schemas.microsoft.com/office/word/2006/wordml" xmlns:wps="http://schemas.microsoft.com/office/word/2010/wordprocessingShape" mc:Ignorable="w14 w15 wp14"/>
-</file>
-
-<file path=word/glossary/fontTable.xml><?xml version="1.0" encoding="utf-8"?>
-<w:fonts xmlns:mc="http://schemas.openxmlformats.org/markup-compatibility/2006" xmlns:r="http://schemas.openxmlformats.org/officeDocument/2006/relationships" xmlns:w="http://schemas.openxmlformats.org/wordprocessingml/2006/main" xmlns:w14="http://schemas.microsoft.com/office/word/2010/wordml" xmlns:w15="http://schemas.microsoft.com/office/word/2012/wordml" mc:Ignorable="w14 w15">
-  <w:font w:name="Symbol">
-    <w:panose1 w:val="05050102010706020507"/>
-    <w:charset w:val="02"/>
-    <w:family w:val="roman"/>
-    <w:pitch w:val="variable"/>
-    <w:sig w:usb0="00000000" w:usb1="10000000" w:usb2="00000000" w:usb3="00000000" w:csb0="80000000" w:csb1="00000000"/>
-  </w:font>
-  <w:font w:name="Times New Roman">
-    <w:panose1 w:val="02020603050405020304"/>
-    <w:charset w:val="00"/>
-    <w:family w:val="roman"/>
-    <w:pitch w:val="variable"/>
-    <w:sig w:usb0="E0002AFF" w:usb1="C0007841" w:usb2="00000009" w:usb3="00000000" w:csb0="000001FF" w:csb1="00000000"/>
-  </w:font>
-  <w:font w:name="Courier New">
-    <w:panose1 w:val="02070309020205020404"/>
-    <w:charset w:val="00"/>
-    <w:family w:val="modern"/>
-    <w:pitch w:val="fixed"/>
-    <w:sig w:usb0="E0002AFF" w:usb1="C0007843" w:usb2="00000009" w:usb3="00000000" w:csb0="000001FF" w:csb1="00000000"/>
-  </w:font>
-  <w:font w:name="Wingdings">
-    <w:panose1 w:val="05000000000000000000"/>
-    <w:charset w:val="02"/>
-    <w:family w:val="auto"/>
-    <w:pitch w:val="variable"/>
-    <w:sig w:usb0="00000000" w:usb1="10000000" w:usb2="00000000" w:usb3="00000000" w:csb0="80000000" w:csb1="00000000"/>
-  </w:font>
-  <w:font w:name="Calibri">
-    <w:panose1 w:val="020F0502020204030204"/>
-    <w:charset w:val="00"/>
-    <w:family w:val="swiss"/>
-    <w:pitch w:val="variable"/>
-    <w:sig w:usb0="E00002FF" w:usb1="4000ACFF" w:usb2="00000001" w:usb3="00000000" w:csb0="0000019F" w:csb1="00000000"/>
-  </w:font>
-  <w:font w:name="SimSun">
-    <w:altName w:val="宋体"/>
-    <w:panose1 w:val="02010600030101010101"/>
-    <w:charset w:val="86"/>
-    <w:family w:val="auto"/>
-    <w:pitch w:val="variable"/>
-    <w:sig w:usb0="00000003" w:usb1="288F0000" w:usb2="00000016" w:usb3="00000000" w:csb0="00040001" w:csb1="00000000"/>
-  </w:font>
-  <w:font w:name="Arial">
-    <w:panose1 w:val="020B0604020202020204"/>
-    <w:charset w:val="00"/>
-    <w:family w:val="swiss"/>
-    <w:pitch w:val="variable"/>
-    <w:sig w:usb0="E0002AFF" w:usb1="C0007843" w:usb2="00000009" w:usb3="00000000" w:csb0="000001FF" w:csb1="00000000"/>
-  </w:font>
-  <w:font w:name="Calibri Light">
-    <w:panose1 w:val="020F0302020204030204"/>
-    <w:charset w:val="00"/>
-    <w:family w:val="swiss"/>
-    <w:pitch w:val="variable"/>
-    <w:sig w:usb0="A00002EF" w:usb1="4000207B" w:usb2="00000000" w:usb3="00000000" w:csb0="0000019F" w:csb1="00000000"/>
-  </w:font>
-  <w:font w:name="Verdana">
-    <w:panose1 w:val="020B0604030504040204"/>
-    <w:charset w:val="00"/>
-    <w:family w:val="swiss"/>
-    <w:pitch w:val="variable"/>
-    <w:sig w:usb0="A10006FF" w:usb1="4000205B" w:usb2="00000010" w:usb3="00000000" w:csb0="0000019F" w:csb1="00000000"/>
-  </w:font>
-  <w:font w:name="Consolas">
-    <w:panose1 w:val="020B0609020204030204"/>
-    <w:charset w:val="00"/>
-    <w:family w:val="modern"/>
-    <w:pitch w:val="fixed"/>
-    <w:sig w:usb0="E10002FF" w:usb1="4000FCFF" w:usb2="00000009" w:usb3="00000000" w:csb0="0000019F" w:csb1="00000000"/>
-  </w:font>
-</w:fonts>
-</file>
-
-<file path=word/glossary/settings.xml><?xml version="1.0" encoding="utf-8"?>
-<w:settings xmlns:mc="http://schemas.openxmlformats.org/markup-compatibility/2006" xmlns:o="urn:schemas-microsoft-com:office:office" xmlns:r="http://schemas.openxmlformats.org/officeDocument/2006/relationships" xmlns:m="http://schemas.openxmlformats.org/officeDocument/2006/math" xmlns:v="urn:schemas-microsoft-com:vml" xmlns:w10="urn:schemas-microsoft-com:office:word" xmlns:w="http://schemas.openxmlformats.org/wordprocessingml/2006/main" xmlns:w14="http://schemas.microsoft.com/office/word/2010/wordml" xmlns:w15="http://schemas.microsoft.com/office/word/2012/wordml" xmlns:sl="http://schemas.openxmlformats.org/schemaLibrary/2006/main" mc:Ignorable="w14 w15">
-  <w:view w:val="normal"/>
-  <w:defaultTabStop w:val="720"/>
-  <w:characterSpacingControl w:val="doNotCompress"/>
-  <w:compat>
-    <w:useFELayout/>
-    <w:compatSetting w:name="compatibilityMode" w:uri="http://schemas.microsoft.com/office/word" w:val="15"/>
-    <w:compatSetting w:name="overrideTableStyleFontSizeAndJustification" w:uri="http://schemas.microsoft.com/office/word" w:val="1"/>
-    <w:compatSetting w:name="enableOpenTypeFeatures" w:uri="http://schemas.microsoft.com/office/word" w:val="1"/>
-    <w:compatSetting w:name="doNotFlipMirrorIndents" w:uri="http://schemas.microsoft.com/office/word" w:val="1"/>
-    <w:compatSetting w:name="differentiateMultirowTableHeaders" w:uri="http://schemas.microsoft.com/office/word" w:val="1"/>
-  </w:compat>
-  <w:rsids>
-    <w:rsidRoot w:val="001E6965"/>
-    <w:rsid w:val="001E6965"/>
-    <w:rsid w:val="0078313D"/>
-  </w:rsids>
-  <m:mathPr>
-    <m:mathFont m:val="Cambria Math"/>
-    <m:brkBin m:val="before"/>
-    <m:brkBinSub m:val="--"/>
-    <m:smallFrac m:val="0"/>
-    <m:dispDef/>
-    <m:lMargin m:val="0"/>
-    <m:rMargin m:val="0"/>
-    <m:defJc m:val="centerGroup"/>
-    <m:wrapIndent m:val="1440"/>
-    <m:intLim m:val="subSup"/>
-    <m:naryLim m:val="undOvr"/>
-  </m:mathPr>
-  <w:themeFontLang w:val="en-US"/>
-  <w:clrSchemeMapping w:bg1="light1" w:t1="dark1" w:bg2="light2" w:t2="dark2" w:accent1="accent1" w:accent2="accent2" w:accent3="accent3" w:accent4="accent4" w:accent5="accent5" w:accent6="accent6" w:hyperlink="hyperlink" w:followedHyperlink="followedHyperlink"/>
-  <w:decimalSymbol w:val="."/>
-  <w:listSeparator w:val=","/>
-  <w15:chartTrackingRefBased/>
-</w:settings>
-</file>
-
-<file path=word/glossary/styles.xml><?xml version="1.0" encoding="utf-8"?>
-<w:styles xmlns:mc="http://schemas.openxmlformats.org/markup-compatibility/2006" xmlns:r="http://schemas.openxmlformats.org/officeDocument/2006/relationships" xmlns:w="http://schemas.openxmlformats.org/wordprocessingml/2006/main" xmlns:w14="http://schemas.microsoft.com/office/word/2010/wordml" xmlns:w15="http://schemas.microsoft.com/office/word/2012/wordml" mc:Ignorable="w14 w15">
-  <w:docDefaults>
-    <w:rPrDefault>
-      <w:rPr>
-        <w:rFonts w:asciiTheme="minorHAnsi" w:eastAsiaTheme="minorEastAsia" w:hAnsiTheme="minorHAnsi" w:cstheme="minorBidi"/>
-        <w:sz w:val="22"/>
-        <w:szCs w:val="22"/>
-        <w:lang w:val="en-US" w:eastAsia="en-US" w:bidi="ar-SA"/>
-      </w:rPr>
-    </w:rPrDefault>
-    <w:pPrDefault>
-      <w:pPr>
-        <w:spacing w:after="160" w:line="259" w:lineRule="auto"/>
-      </w:pPr>
-    </w:pPrDefault>
-  </w:docDefaults>
-  <w:latentStyles w:defLockedState="0" w:defUIPriority="99" w:defSemiHidden="0" w:defUnhideWhenUsed="0" w:defQFormat="0" w:count="371">
-    <w:lsdException w:name="Normal" w:uiPriority="0" w:qFormat="1"/>
-    <w:lsdException w:name="heading 1" w:uiPriority="9" w:qFormat="1"/>
-    <w:lsdException w:name="heading 2" w:semiHidden="1" w:uiPriority="9" w:unhideWhenUsed="1" w:qFormat="1"/>
-    <w:lsdException w:name="heading 3" w:semiHidden="1" w:uiPriority="9" w:unhideWhenUsed="1" w:qFormat="1"/>
-    <w:lsdException w:name="heading 4" w:semiHidden="1" w:uiPriority="9" w:unhideWhenUsed="1" w:qFormat="1"/>
-    <w:lsdException w:name="heading 5" w:semiHidden="1" w:uiPriority="9" w:unhideWhenUsed="1" w:qFormat="1"/>
-    <w:lsdException w:name="heading 6" w:semiHidden="1" w:uiPriority="9" w:unhideWhenUsed="1" w:qFormat="1"/>
-    <w:lsdException w:name="heading 7" w:semiHidden="1" w:uiPriority="9" w:unhideWhenUsed="1" w:qFormat="1"/>
-    <w:lsdException w:name="heading 8" w:semiHidden="1" w:uiPriority="9" w:unhideWhenUsed="1" w:qFormat="1"/>
-    <w:lsdException w:name="heading 9" w:semiHidden="1" w:uiPriority="9" w:unhideWhenUsed="1" w:qFormat="1"/>
-    <w:lsdException w:name="index 1" w:semiHidden="1" w:unhideWhenUsed="1"/>
-    <w:lsdException w:name="index 2" w:semiHidden="1" w:unhideWhenUsed="1"/>
-    <w:lsdException w:name="index 3" w:semiHidden="1" w:unhideWhenUsed="1"/>
-    <w:lsdException w:name="index 4" w:semiHidden="1" w:unhideWhenUsed="1"/>
-    <w:lsdException w:name="index 5" w:semiHidden="1" w:unhideWhenUsed="1"/>
-    <w:lsdException w:name="index 6" w:semiHidden="1" w:unhideWhenUsed="1"/>
-    <w:lsdException w:name="index 7" w:semiHidden="1" w:unhideWhenUsed="1"/>
-    <w:lsdException w:name="index 8" w:semiHidden="1" w:unhideWhenUsed="1"/>
-    <w:lsdException w:name="index 9" w:semiHidden="1" w:unhideWhenUsed="1"/>
-    <w:lsdException w:name="toc 1" w:semiHidden="1" w:uiPriority="39" w:unhideWhenUsed="1"/>
-    <w:lsdException w:name="toc 2" w:semiHidden="1" w:uiPriority="39" w:unhideWhenUsed="1"/>
-    <w:lsdException w:name="toc 3" w:semiHidden="1" w:uiPriority="39" w:unhideWhenUsed="1"/>
-    <w:lsdException w:name="toc 4" w:semiHidden="1" w:uiPriority="39" w:unhideWhenUsed="1"/>
-    <w:lsdException w:name="toc 5" w:semiHidden="1" w:uiPriority="39" w:unhideWhenUsed="1"/>
-    <w:lsdException w:name="toc 6" w:semiHidden="1" w:uiPriority="39" w:unhideWhenUsed="1"/>
-    <w:lsdException w:name="toc 7" w:semiHidden="1" w:uiPriority="39" w:unhideWhenUsed="1"/>
-    <w:lsdException w:name="toc 8" w:semiHidden="1" w:uiPriority="39" w:unhideWhenUsed="1"/>
-    <w:lsdException w:name="toc 9" w:semiHidden="1" w:uiPriority="39" w:unhideWhenUsed="1"/>
-    <w:lsdException w:name="Normal Indent" w:semiHidden="1" w:unhideWhenUsed="1"/>
-    <w:lsdException w:name="footnote text" w:semiHidden="1" w:unhideWhenUsed="1"/>
-    <w:lsdException w:name="annotation text" w:semiHidden="1" w:unhideWhenUsed="1"/>
-    <w:lsdException w:name="header" w:semiHidden="1" w:unhideWhenUsed="1"/>
-    <w:lsdException w:name="footer" w:semiHidden="1" w:unhideWhenUsed="1"/>
-    <w:lsdException w:name="index heading" w:semiHidden="1" w:unhideWhenUsed="1"/>
-    <w:lsdException w:name="caption" w:semiHidden="1" w:uiPriority="35" w:unhideWhenUsed="1" w:qFormat="1"/>
-    <w:lsdException w:name="table of figures" w:semiHidden="1" w:unhideWhenUsed="1"/>
-    <w:lsdException w:name="envelope address" w:semiHidden="1" w:unhideWhenUsed="1"/>
-    <w:lsdException w:name="envelope return" w:semiHidden="1" w:unhideWhenUsed="1"/>
-    <w:lsdException w:name="footnote reference" w:semiHidden="1" w:unhideWhenUsed="1"/>
-    <w:lsdException w:name="annotation reference" w:semiHidden="1" w:unhideWhenUsed="1"/>
-    <w:lsdException w:name="line number" w:semiHidden="1" w:unhideWhenUsed="1"/>
-    <w:lsdException w:name="page number" w:semiHidden="1" w:unhideWhenUsed="1"/>
-    <w:lsdException w:name="endnote reference" w:semiHidden="1" w:unhideWhenUsed="1"/>
-    <w:lsdException w:name="endnote text" w:semiHidden="1" w:unhideWhenUsed="1"/>
-    <w:lsdException w:name="table of authorities" w:semiHidden="1" w:unhideWhenUsed="1"/>
-    <w:lsdException w:name="macro" w:semiHidden="1" w:unhideWhenUsed="1"/>
-    <w:lsdException w:name="toa heading" w:semiHidden="1" w:unhideWhenUsed="1"/>
-    <w:lsdException w:name="List" w:semiHidden="1" w:unhideWhenUsed="1"/>
-    <w:lsdException w:name="List Bullet" w:semiHidden="1" w:unhideWhenUsed="1"/>
-    <w:lsdException w:name="List Number" w:semiHidden="1" w:unhideWhenUsed="1"/>
-    <w:lsdException w:name="List 2" w:semiHidden="1" w:unhideWhenUsed="1"/>
-    <w:lsdException w:name="List 3" w:semiHidden="1" w:unhideWhenUsed="1"/>
-    <w:lsdException w:name="List 4" w:semiHidden="1" w:unhideWhenUsed="1"/>
-    <w:lsdException w:name="List 5" w:semiHidden="1" w:unhideWhenUsed="1"/>
-    <w:lsdException w:name="List Bullet 2" w:semiHidden="1" w:unhideWhenUsed="1"/>
-    <w:lsdException w:name="List Bullet 3" w:semiHidden="1" w:unhideWhenUsed="1"/>
-    <w:lsdException w:name="List Bullet 4" w:semiHidden="1" w:unhideWhenUsed="1"/>
-    <w:lsdException w:name="List Bullet 5" w:semiHidden="1" w:unhideWhenUsed="1"/>
-    <w:lsdException w:name="List Number 2" w:semiHidden="1" w:unhideWhenUsed="1"/>
-    <w:lsdException w:name="List Number 3" w:semiHidden="1" w:unhideWhenUsed="1"/>
-    <w:lsdException w:name="List Number 4" w:semiHidden="1" w:unhideWhenUsed="1"/>
-    <w:lsdException w:name="List Number 5" w:semiHidden="1" w:unhideWhenUsed="1"/>
-    <w:lsdException w:name="Title" w:uiPriority="10" w:qFormat="1"/>
-    <w:lsdException w:name="Closing" w:semiHidden="1" w:unhideWhenUsed="1"/>
-    <w:lsdException w:name="Signature" w:semiHidden="1" w:unhideWhenUsed="1"/>
-    <w:lsdException w:name="Default Paragraph Font" w:semiHidden="1" w:uiPriority="1" w:unhideWhenUsed="1"/>
-    <w:lsdException w:name="Body Text" w:semiHidden="1" w:unhideWhenUsed="1"/>
-    <w:lsdException w:name="Body Text Indent" w:semiHidden="1" w:unhideWhenUsed="1"/>
-    <w:lsdException w:name="List Continue" w:semiHidden="1" w:unhideWhenUsed="1"/>
-    <w:lsdException w:name="List Continue 2" w:semiHidden="1" w:unhideWhenUsed="1"/>
-    <w:lsdException w:name="List Continue 3" w:semiHidden="1" w:unhideWhenUsed="1"/>
-    <w:lsdException w:name="List Continue 4" w:semiHidden="1" w:unhideWhenUsed="1"/>
-    <w:lsdException w:name="List Continue 5" w:semiHidden="1" w:unhideWhenUsed="1"/>
-    <w:lsdException w:name="Message Header" w:semiHidden="1" w:unhideWhenUsed="1"/>
-    <w:lsdException w:name="Subtitle" w:uiPriority="11" w:qFormat="1"/>
-    <w:lsdException w:name="Salutation" w:semiHidden="1" w:unhideWhenUsed="1"/>
-    <w:lsdException w:name="Date" w:semiHidden="1" w:unhideWhenUsed="1"/>
-    <w:lsdException w:name="Body Text First Indent" w:semiHidden="1" w:unhideWhenUsed="1"/>
-    <w:lsdException w:name="Body Text First Indent 2" w:semiHidden="1" w:unhideWhenUsed="1"/>
-    <w:lsdException w:name="Note Heading" w:semiHidden="1" w:unhideWhenUsed="1"/>
-    <w:lsdException w:name="Body Text 2" w:semiHidden="1" w:unhideWhenUsed="1"/>
-    <w:lsdException w:name="Body Text 3" w:semiHidden="1" w:unhideWhenUsed="1"/>
-    <w:lsdException w:name="Body Text Indent 2" w:semiHidden="1" w:unhideWhenUsed="1"/>
-    <w:lsdException w:name="Body Text Indent 3" w:semiHidden="1" w:unhideWhenUsed="1"/>
-    <w:lsdException w:name="Block Text" w:semiHidden="1" w:unhideWhenUsed="1"/>
-    <w:lsdException w:name="Hyperlink" w:semiHidden="1" w:unhideWhenUsed="1"/>
-    <w:lsdException w:name="FollowedHyperlink" w:semiHidden="1" w:unhideWhenUsed="1"/>
-    <w:lsdException w:name="Strong" w:uiPriority="22" w:qFormat="1"/>
-    <w:lsdException w:name="Emphasis" w:uiPriority="20" w:qFormat="1"/>
-    <w:lsdException w:name="Document Map" w:semiHidden="1" w:unhideWhenUsed="1"/>
-    <w:lsdException w:name="Plain Text" w:semiHidden="1" w:unhideWhenUsed="1"/>
-    <w:lsdException w:name="E-mail Signature" w:semiHidden="1" w:unhideWhenUsed="1"/>
-    <w:lsdException w:name="HTML Top of Form" w:semiHidden="1" w:unhideWhenUsed="1"/>
-    <w:lsdException w:name="HTML Bottom of Form" w:semiHidden="1" w:unhideWhenUsed="1"/>
-    <w:lsdException w:name="Normal (Web)" w:semiHidden="1" w:unhideWhenUsed="1"/>
-    <w:lsdException w:name="HTML Acronym" w:semiHidden="1" w:unhideWhenUsed="1"/>
-    <w:lsdException w:name="HTML Address" w:semiHidden="1" w:unhideWhenUsed="1"/>
-    <w:lsdException w:name="HTML Cite" w:semiHidden="1" w:unhideWhenUsed="1"/>
-    <w:lsdException w:name="HTML Code" w:semiHidden="1" w:unhideWhenUsed="1"/>
-    <w:lsdException w:name="HTML Definition" w:semiHidden="1" w:unhideWhenUsed="1"/>
-    <w:lsdException w:name="HTML Keyboard" w:semiHidden="1" w:unhideWhenUsed="1"/>
-    <w:lsdException w:name="HTML Preformatted" w:semiHidden="1" w:unhideWhenUsed="1"/>
-    <w:lsdException w:name="HTML Sample" w:semiHidden="1" w:unhideWhenUsed="1"/>
-    <w:lsdException w:name="HTML Typewriter" w:semiHidden="1" w:unhideWhenUsed="1"/>
-    <w:lsdException w:name="HTML Variable" w:semiHidden="1" w:unhideWhenUsed="1"/>
-    <w:lsdException w:name="Normal Table" w:semiHidden="1" w:unhideWhenUsed="1"/>
-    <w:lsdException w:name="annotation subject" w:semiHidden="1" w:unhideWhenUsed="1"/>
-    <w:lsdException w:name="No List" w:semiHidden="1" w:unhideWhenUsed="1"/>
-    <w:lsdException w:name="Outline List 1" w:semiHidden="1" w:unhideWhenUsed="1"/>
-    <w:lsdException w:name="Outline List 2" w:semiHidden="1" w:unhideWhenUsed="1"/>
-    <w:lsdException w:name="Outline List 3" w:semiHidden="1" w:unhideWhenUsed="1"/>
-    <w:lsdException w:name="Table Simple 1" w:semiHidden="1" w:unhideWhenUsed="1"/>
-    <w:lsdException w:name="Table Simple 2" w:semiHidden="1" w:unhideWhenUsed="1"/>
-    <w:lsdException w:name="Table Simple 3" w:semiHidden="1" w:unhideWhenUsed="1"/>
-    <w:lsdException w:name="Table Classic 1" w:semiHidden="1" w:unhideWhenUsed="1"/>
-    <w:lsdException w:name="Table Classic 2" w:semiHidden="1" w:unhideWhenUsed="1"/>
-    <w:lsdException w:name="Table Classic 3" w:semiHidden="1" w:unhideWhenUsed="1"/>
-    <w:lsdException w:name="Table Classic 4" w:semiHidden="1" w:unhideWhenUsed="1"/>
-    <w:lsdException w:name="Table Colorful 1" w:semiHidden="1" w:unhideWhenUsed="1"/>
-    <w:lsdException w:name="Table Colorful 2" w:semiHidden="1" w:unhideWhenUsed="1"/>
-    <w:lsdException w:name="Table Colorful 3" w:semiHidden="1" w:unhideWhenUsed="1"/>
-    <w:lsdException w:name="Table Columns 1" w:semiHidden="1" w:unhideWhenUsed="1"/>
-    <w:lsdException w:name="Table Columns 2" w:semiHidden="1" w:unhideWhenUsed="1"/>
-    <w:lsdException w:name="Table Columns 3" w:semiHidden="1" w:unhideWhenUsed="1"/>
-    <w:lsdException w:name="Table Columns 4" w:semiHidden="1" w:unhideWhenUsed="1"/>
-    <w:lsdException w:name="Table Columns 5" w:semiHidden="1" w:unhideWhenUsed="1"/>
-    <w:lsdException w:name="Table Grid 1" w:semiHidden="1" w:unhideWhenUsed="1"/>
-    <w:lsdException w:name="Table Grid 2" w:semiHidden="1" w:unhideWhenUsed="1"/>
-    <w:lsdException w:name="Table Grid 3" w:semiHidden="1" w:unhideWhenUsed="1"/>
-    <w:lsdException w:name="Table Grid 4" w:semiHidden="1" w:unhideWhenUsed="1"/>
-    <w:lsdException w:name="Table Grid 5" w:semiHidden="1" w:unhideWhenUsed="1"/>
-    <w:lsdException w:name="Table Grid 6" w:semiHidden="1" w:unhideWhenUsed="1"/>
-    <w:lsdException w:name="Table Grid 7" w:semiHidden="1" w:unhideWhenUsed="1"/>
-    <w:lsdException w:name="Table Grid 8" w:semiHidden="1" w:unhideWhenUsed="1"/>
-    <w:lsdException w:name="Table List 1" w:semiHidden="1" w:unhideWhenUsed="1"/>
-    <w:lsdException w:name="Table List 2" w:semiHidden="1" w:unhideWhenUsed="1"/>
-    <w:lsdException w:name="Table List 3" w:semiHidden="1" w:unhideWhenUsed="1"/>
-    <w:lsdException w:name="Table List 4" w:semiHidden="1" w:unhideWhenUsed="1"/>
-    <w:lsdException w:name="Table List 5" w:semiHidden="1" w:unhideWhenUsed="1"/>
-    <w:lsdException w:name="Table List 6" w:semiHidden="1" w:unhideWhenUsed="1"/>
-    <w:lsdException w:name="Table List 7" w:semiHidden="1" w:unhideWhenUsed="1"/>
-    <w:lsdException w:name="Table List 8" w:semiHidden="1" w:unhideWhenUsed="1"/>
-    <w:lsdException w:name="Table 3D effects 1" w:semiHidden="1" w:unhideWhenUsed="1"/>
-    <w:lsdException w:name="Table 3D effects 2" w:semiHidden="1" w:unhideWhenUsed="1"/>
-    <w:lsdException w:name="Table 3D effects 3" w:semiHidden="1" w:unhideWhenUsed="1"/>
-    <w:lsdException w:name="Table Contemporary" w:semiHidden="1" w:unhideWhenUsed="1"/>
-    <w:lsdException w:name="Table Elegant" w:semiHidden="1" w:unhideWhenUsed="1"/>
-    <w:lsdException w:name="Table Professional" w:semiHidden="1" w:unhideWhenUsed="1"/>
-    <w:lsdException w:name="Table Subtle 1" w:semiHidden="1" w:unhideWhenUsed="1"/>
-    <w:lsdException w:name="Table Subtle 2" w:semiHidden="1" w:unhideWhenUsed="1"/>
-    <w:lsdException w:name="Table Web 1" w:semiHidden="1" w:unhideWhenUsed="1"/>
-    <w:lsdException w:name="Table Web 2" w:semiHidden="1" w:unhideWhenUsed="1"/>
-    <w:lsdException w:name="Table Web 3" w:semiHidden="1" w:unhideWhenUsed="1"/>
-    <w:lsdException w:name="Balloon Text" w:semiHidden="1" w:unhideWhenUsed="1"/>
-    <w:lsdException w:name="Table Grid" w:uiPriority="39"/>
-    <w:lsdException w:name="Table Theme" w:semiHidden="1" w:unhideWhenUsed="1"/>
-    <w:lsdException w:name="Placeholder Text" w:semiHidden="1"/>
-    <w:lsdException w:name="No Spacing" w:uiPriority="1" w:qFormat="1"/>
-    <w:lsdException w:name="Light Shading" w:uiPriority="60"/>
-    <w:lsdException w:name="Light List" w:uiPriority="61"/>
-    <w:lsdException w:name="Light Grid" w:uiPriority="62"/>
-    <w:lsdException w:name="Medium Shading 1" w:uiPriority="63"/>
-    <w:lsdException w:name="Medium Shading 2" w:uiPriority="64"/>
-    <w:lsdException w:name="Medium List 1" w:uiPriority="65"/>
-    <w:lsdException w:name="Medium List 2" w:uiPriority="66"/>
-    <w:lsdException w:name="Medium Grid 1" w:uiPriority="67"/>
-    <w:lsdException w:name="Medium Grid 2" w:uiPriority="68"/>
-    <w:lsdException w:name="Medium Grid 3" w:uiPriority="69"/>
-    <w:lsdException w:name="Dark List" w:uiPriority="70"/>
-    <w:lsdException w:name="Colorful Shading" w:uiPriority="71"/>
-    <w:lsdException w:name="Colorful List" w:uiPriority="72"/>
-    <w:lsdException w:name="Colorful Grid" w:uiPriority="73"/>
-    <w:lsdException w:name="Light Shading Accent 1" w:uiPriority="60"/>
-    <w:lsdException w:name="Light List Accent 1" w:uiPriority="61"/>
-    <w:lsdException w:name="Light Grid Accent 1" w:uiPriority="62"/>
-    <w:lsdException w:name="Medium Shading 1 Accent 1" w:uiPriority="63"/>
-    <w:lsdException w:name="Medium Shading 2 Accent 1" w:uiPriority="64"/>
-    <w:lsdException w:name="Medium List 1 Accent 1" w:uiPriority="65"/>
-    <w:lsdException w:name="Revision" w:semiHidden="1"/>
-    <w:lsdException w:name="List Paragraph" w:uiPriority="34" w:qFormat="1"/>
-    <w:lsdException w:name="Quote" w:uiPriority="29" w:qFormat="1"/>
-    <w:lsdException w:name="Intense Quote" w:uiPriority="30" w:qFormat="1"/>
-    <w:lsdException w:name="Medium List 2 Accent 1" w:uiPriority="66"/>
-    <w:lsdException w:name="Medium Grid 1 Accent 1" w:uiPriority="67"/>
-    <w:lsdException w:name="Medium Grid 2 Accent 1" w:uiPriority="68"/>
-    <w:lsdException w:name="Medium Grid 3 Accent 1" w:uiPriority="69"/>
-    <w:lsdException w:name="Dark List Accent 1" w:uiPriority="70"/>
-    <w:lsdException w:name="Colorful Shading Accent 1" w:uiPriority="71"/>
-    <w:lsdException w:name="Colorful List Accent 1" w:uiPriority="72"/>
-    <w:lsdException w:name="Colorful Grid Accent 1" w:uiPriority="73"/>
-    <w:lsdException w:name="Light Shading Accent 2" w:uiPriority="60"/>
-    <w:lsdException w:name="Light List Accent 2" w:uiPriority="61"/>
-    <w:lsdException w:name="Light Grid Accent 2" w:uiPriority="62"/>
-    <w:lsdException w:name="Medium Shading 1 Accent 2" w:uiPriority="63"/>
-    <w:lsdException w:name="Medium Shading 2 Accent 2" w:uiPriority="64"/>
-    <w:lsdException w:name="Medium List 1 Accent 2" w:uiPriority="65"/>
-    <w:lsdException w:name="Medium List 2 Accent 2" w:uiPriority="66"/>
-    <w:lsdException w:name="Medium Grid 1 Accent 2" w:uiPriority="67"/>
-    <w:lsdException w:name="Medium Grid 2 Accent 2" w:uiPriority="68"/>
-    <w:lsdException w:name="Medium Grid 3 Accent 2" w:uiPriority="69"/>
-    <w:lsdException w:name="Dark List Accent 2" w:uiPriority="70"/>
-    <w:lsdException w:name="Colorful Shading Accent 2" w:uiPriority="71"/>
-    <w:lsdException w:name="Colorful List Accent 2" w:uiPriority="72"/>
-    <w:lsdException w:name="Colorful Grid Accent 2" w:uiPriority="73"/>
-    <w:lsdException w:name="Light Shading Accent 3" w:uiPriority="60"/>
-    <w:lsdException w:name="Light List Accent 3" w:uiPriority="61"/>
-    <w:lsdException w:name="Light Grid Accent 3" w:uiPriority="62"/>
-    <w:lsdException w:name="Medium Shading 1 Accent 3" w:uiPriority="63"/>
-    <w:lsdException w:name="Medium Shading 2 Accent 3" w:uiPriority="64"/>
-    <w:lsdException w:name="Medium List 1 Accent 3" w:uiPriority="65"/>
-    <w:lsdException w:name="Medium List 2 Accent 3" w:uiPriority="66"/>
-    <w:lsdException w:name="Medium Grid 1 Accent 3" w:uiPriority="67"/>
-    <w:lsdException w:name="Medium Grid 2 Accent 3" w:uiPriority="68"/>
-    <w:lsdException w:name="Medium Grid 3 Accent 3" w:uiPriority="69"/>
-    <w:lsdException w:name="Dark List Accent 3" w:uiPriority="70"/>
-    <w:lsdException w:name="Colorful Shading Accent 3" w:uiPriority="71"/>
-    <w:lsdException w:name="Colorful List Accent 3" w:uiPriority="72"/>
-    <w:lsdException w:name="Colorful Grid Accent 3" w:uiPriority="73"/>
-    <w:lsdException w:name="Light Shading Accent 4" w:uiPriority="60"/>
-    <w:lsdException w:name="Light List Accent 4" w:uiPriority="61"/>
-    <w:lsdException w:name="Light Grid Accent 4" w:uiPriority="62"/>
-    <w:lsdException w:name="Medium Shading 1 Accent 4" w:uiPriority="63"/>
-    <w:lsdException w:name="Medium Shading 2 Accent 4" w:uiPriority="64"/>
-    <w:lsdException w:name="Medium List 1 Accent 4" w:uiPriority="65"/>
-    <w:lsdException w:name="Medium List 2 Accent 4" w:uiPriority="66"/>
-    <w:lsdException w:name="Medium Grid 1 Accent 4" w:uiPriority="67"/>
-    <w:lsdException w:name="Medium Grid 2 Accent 4" w:uiPriority="68"/>
-    <w:lsdException w:name="Medium Grid 3 Accent 4" w:uiPriority="69"/>
-    <w:lsdException w:name="Dark List Accent 4" w:uiPriority="70"/>
-    <w:lsdException w:name="Colorful Shading Accent 4" w:uiPriority="71"/>
-    <w:lsdException w:name="Colorful List Accent 4" w:uiPriority="72"/>
-    <w:lsdException w:name="Colorful Grid Accent 4" w:uiPriority="73"/>
-    <w:lsdException w:name="Light Shading Accent 5" w:uiPriority="60"/>
-    <w:lsdException w:name="Light List Accent 5" w:uiPriority="61"/>
-    <w:lsdException w:name="Light Grid Accent 5" w:uiPriority="62"/>
-    <w:lsdException w:name="Medium Shading 1 Accent 5" w:uiPriority="63"/>
-    <w:lsdException w:name="Medium Shading 2 Accent 5" w:uiPriority="64"/>
-    <w:lsdException w:name="Medium List 1 Accent 5" w:uiPriority="65"/>
-    <w:lsdException w:name="Medium List 2 Accent 5" w:uiPriority="66"/>
-    <w:lsdException w:name="Medium Grid 1 Accent 5" w:uiPriority="67"/>
-    <w:lsdException w:name="Medium Grid 2 Accent 5" w:uiPriority="68"/>
-    <w:lsdException w:name="Medium Grid 3 Accent 5" w:uiPriority="69"/>
-    <w:lsdException w:name="Dark List Accent 5" w:uiPriority="70"/>
-    <w:lsdException w:name="Colorful Shading Accent 5" w:uiPriority="71"/>
-    <w:lsdException w:name="Colorful List Accent 5" w:uiPriority="72"/>
-    <w:lsdException w:name="Colorful Grid Accent 5" w:uiPriority="73"/>
-    <w:lsdException w:name="Light Shading Accent 6" w:uiPriority="60"/>
-    <w:lsdException w:name="Light List Accent 6" w:uiPriority="61"/>
-    <w:lsdException w:name="Light Grid Accent 6" w:uiPriority="62"/>
-    <w:lsdException w:name="Medium Shading 1 Accent 6" w:uiPriority="63"/>
-    <w:lsdException w:name="Medium Shading 2 Accent 6" w:uiPriority="64"/>
-    <w:lsdException w:name="Medium List 1 Accent 6" w:uiPriority="65"/>
-    <w:lsdException w:name="Medium List 2 Accent 6" w:uiPriority="66"/>
-    <w:lsdException w:name="Medium Grid 1 Accent 6" w:uiPriority="67"/>
-    <w:lsdException w:name="Medium Grid 2 Accent 6" w:uiPriority="68"/>
-    <w:lsdException w:name="Medium Grid 3 Accent 6" w:uiPriority="69"/>
-    <w:lsdException w:name="Dark List Accent 6" w:uiPriority="70"/>
-    <w:lsdException w:name="Colorful Shading Accent 6" w:uiPriority="71"/>
-    <w:lsdException w:name="Colorful List Accent 6" w:uiPriority="72"/>
-    <w:lsdException w:name="Colorful Grid Accent 6" w:uiPriority="73"/>
-    <w:lsdException w:name="Subtle Emphasis" w:uiPriority="19" w:qFormat="1"/>
-    <w:lsdException w:name="Intense Emphasis" w:uiPriority="21" w:qFormat="1"/>
-    <w:lsdException w:name="Subtle Reference" w:uiPriority="31" w:qFormat="1"/>
-    <w:lsdException w:name="Intense Reference" w:uiPriority="32" w:qFormat="1"/>
-    <w:lsdException w:name="Book Title" w:uiPriority="33" w:qFormat="1"/>
-    <w:lsdException w:name="Bibliography" w:semiHidden="1" w:uiPriority="37" w:unhideWhenUsed="1"/>
-    <w:lsdException w:name="TOC Heading" w:semiHidden="1" w:uiPriority="39" w:unhideWhenUsed="1" w:qFormat="1"/>
-    <w:lsdException w:name="Plain Table 1" w:uiPriority="41"/>
-    <w:lsdException w:name="Plain Table 2" w:uiPriority="42"/>
-    <w:lsdException w:name="Plain Table 3" w:uiPriority="43"/>
-    <w:lsdException w:name="Plain Table 4" w:uiPriority="44"/>
-    <w:lsdException w:name="Plain Table 5" w:uiPriority="45"/>
-    <w:lsdException w:name="Grid Table Light" w:uiPriority="40"/>
-    <w:lsdException w:name="Grid Table 1 Light" w:uiPriority="46"/>
-    <w:lsdException w:name="Grid Table 2" w:uiPriority="47"/>
-    <w:lsdException w:name="Grid Table 3" w:uiPriority="48"/>
-    <w:lsdException w:name="Grid Table 4" w:uiPriority="49"/>
-    <w:lsdException w:name="Grid Table 5 Dark" w:uiPriority="50"/>
-    <w:lsdException w:name="Grid Table 6 Colorful" w:uiPriority="51"/>
-    <w:lsdException w:name="Grid Table 7 Colorful" w:uiPriority="52"/>
-    <w:lsdException w:name="Grid Table 1 Light Accent 1" w:uiPriority="46"/>
-    <w:lsdException w:name="Grid Table 2 Accent 1" w:uiPriority="47"/>
-    <w:lsdException w:name="Grid Table 3 Accent 1" w:uiPriority="48"/>
-    <w:lsdException w:name="Grid Table 4 Accent 1" w:uiPriority="49"/>
-    <w:lsdException w:name="Grid Table 5 Dark Accent 1" w:uiPriority="50"/>
-    <w:lsdException w:name="Grid Table 6 Colorful Accent 1" w:uiPriority="51"/>
-    <w:lsdException w:name="Grid Table 7 Colorful Accent 1" w:uiPriority="52"/>
-    <w:lsdException w:name="Grid Table 1 Light Accent 2" w:uiPriority="46"/>
-    <w:lsdException w:name="Grid Table 2 Accent 2" w:uiPriority="47"/>
-    <w:lsdException w:name="Grid Table 3 Accent 2" w:uiPriority="48"/>
-    <w:lsdException w:name="Grid Table 4 Accent 2" w:uiPriority="49"/>
-    <w:lsdException w:name="Grid Table 5 Dark Accent 2" w:uiPriority="50"/>
-    <w:lsdException w:name="Grid Table 6 Colorful Accent 2" w:uiPriority="51"/>
-    <w:lsdException w:name="Grid Table 7 Colorful Accent 2" w:uiPriority="52"/>
-    <w:lsdException w:name="Grid Table 1 Light Accent 3" w:uiPriority="46"/>
-    <w:lsdException w:name="Grid Table 2 Accent 3" w:uiPriority="47"/>
-    <w:lsdException w:name="Grid Table 3 Accent 3" w:uiPriority="48"/>
-    <w:lsdException w:name="Grid Table 4 Accent 3" w:uiPriority="49"/>
-    <w:lsdException w:name="Grid Table 5 Dark Accent 3" w:uiPriority="50"/>
-    <w:lsdException w:name="Grid Table 6 Colorful Accent 3" w:uiPriority="51"/>
-    <w:lsdException w:name="Grid Table 7 Colorful Accent 3" w:uiPriority="52"/>
-    <w:lsdException w:name="Grid Table 1 Light Accent 4" w:uiPriority="46"/>
-    <w:lsdException w:name="Grid Table 2 Accent 4" w:uiPriority="47"/>
-    <w:lsdException w:name="Grid Table 3 Accent 4" w:uiPriority="48"/>
-    <w:lsdException w:name="Grid Table 4 Accent 4" w:uiPriority="49"/>
-    <w:lsdException w:name="Grid Table 5 Dark Accent 4" w:uiPriority="50"/>
-    <w:lsdException w:name="Grid Table 6 Colorful Accent 4" w:uiPriority="51"/>
-    <w:lsdException w:name="Grid Table 7 Colorful Accent 4" w:uiPriority="52"/>
-    <w:lsdException w:name="Grid Table 1 Light Accent 5" w:uiPriority="46"/>
-    <w:lsdException w:name="Grid Table 2 Accent 5" w:uiPriority="47"/>
-    <w:lsdException w:name="Grid Table 3 Accent 5" w:uiPriority="48"/>
-    <w:lsdException w:name="Grid Table 4 Accent 5" w:uiPriority="49"/>
-    <w:lsdException w:name="Grid Table 5 Dark Accent 5" w:uiPriority="50"/>
-    <w:lsdException w:name="Grid Table 6 Colorful Accent 5" w:uiPriority="51"/>
-    <w:lsdException w:name="Grid Table 7 Colorful Accent 5" w:uiPriority="52"/>
-    <w:lsdException w:name="Grid Table 1 Light Accent 6" w:uiPriority="46"/>
-    <w:lsdException w:name="Grid Table 2 Accent 6" w:uiPriority="47"/>
-    <w:lsdException w:name="Grid Table 3 Accent 6" w:uiPriority="48"/>
-    <w:lsdException w:name="Grid Table 4 Accent 6" w:uiPriority="49"/>
-    <w:lsdException w:name="Grid Table 5 Dark Accent 6" w:uiPriority="50"/>
-    <w:lsdException w:name="Grid Table 6 Colorful Accent 6" w:uiPriority="51"/>
-    <w:lsdException w:name="Grid Table 7 Colorful Accent 6" w:uiPriority="52"/>
-    <w:lsdException w:name="List Table 1 Light" w:uiPriority="46"/>
-    <w:lsdException w:name="List Table 2" w:uiPriority="47"/>
-    <w:lsdException w:name="List Table 3" w:uiPriority="48"/>
-    <w:lsdException w:name="List Table 4" w:uiPriority="49"/>
-    <w:lsdException w:name="List Table 5 Dark" w:uiPriority="50"/>
-    <w:lsdException w:name="List Table 6 Colorful" w:uiPriority="51"/>
-    <w:lsdException w:name="List Table 7 Colorful" w:uiPriority="52"/>
-    <w:lsdException w:name="List Table 1 Light Accent 1" w:uiPriority="46"/>
-    <w:lsdException w:name="List Table 2 Accent 1" w:uiPriority="47"/>
-    <w:lsdException w:name="List Table 3 Accent 1" w:uiPriority="48"/>
-    <w:lsdException w:name="List Table 4 Accent 1" w:uiPriority="49"/>
-    <w:lsdException w:name="List Table 5 Dark Accent 1" w:uiPriority="50"/>
-    <w:lsdException w:name="List Table 6 Colorful Accent 1" w:uiPriority="51"/>
-    <w:lsdException w:name="List Table 7 Colorful Accent 1" w:uiPriority="52"/>
-    <w:lsdException w:name="List Table 1 Light Accent 2" w:uiPriority="46"/>
-    <w:lsdException w:name="List Table 2 Accent 2" w:uiPriority="47"/>
-    <w:lsdException w:name="List Table 3 Accent 2" w:uiPriority="48"/>
-    <w:lsdException w:name="List Table 4 Accent 2" w:uiPriority="49"/>
-    <w:lsdException w:name="List Table 5 Dark Accent 2" w:uiPriority="50"/>
-    <w:lsdException w:name="List Table 6 Colorful Accent 2" w:uiPriority="51"/>
-    <w:lsdException w:name="List Table 7 Colorful Accent 2" w:uiPriority="52"/>
-    <w:lsdException w:name="List Table 1 Light Accent 3" w:uiPriority="46"/>
-    <w:lsdException w:name="List Table 2 Accent 3" w:uiPriority="47"/>
-    <w:lsdException w:name="List Table 3 Accent 3" w:uiPriority="48"/>
-    <w:lsdException w:name="List Table 4 Accent 3" w:uiPriority="49"/>
-    <w:lsdException w:name="List Table 5 Dark Accent 3" w:uiPriority="50"/>
-    <w:lsdException w:name="List Table 6 Colorful Accent 3" w:uiPriority="51"/>
-    <w:lsdException w:name="List Table 7 Colorful Accent 3" w:uiPriority="52"/>
-    <w:lsdException w:name="List Table 1 Light Accent 4" w:uiPriority="46"/>
-    <w:lsdException w:name="List Table 2 Accent 4" w:uiPriority="47"/>
-    <w:lsdException w:name="List Table 3 Accent 4" w:uiPriority="48"/>
-    <w:lsdException w:name="List Table 4 Accent 4" w:uiPriority="49"/>
-    <w:lsdException w:name="List Table 5 Dark Accent 4" w:uiPriority="50"/>
-    <w:lsdException w:name="List Table 6 Colorful Accent 4" w:uiPriority="51"/>
-    <w:lsdException w:name="List Table 7 Colorful Accent 4" w:uiPriority="52"/>
-    <w:lsdException w:name="List Table 1 Light Accent 5" w:uiPriority="46"/>
-    <w:lsdException w:name="List Table 2 Accent 5" w:uiPriority="47"/>
-    <w:lsdException w:name="List Table 3 Accent 5" w:uiPriority="48"/>
-    <w:lsdException w:name="List Table 4 Accent 5" w:uiPriority="49"/>
-    <w:lsdException w:name="List Table 5 Dark Accent 5" w:uiPriority="50"/>
-    <w:lsdException w:name="List Table 6 Colorful Accent 5" w:uiPriority="51"/>
-    <w:lsdException w:name="List Table 7 Colorful Accent 5" w:uiPriority="52"/>
-    <w:lsdException w:name="List Table 1 Light Accent 6" w:uiPriority="46"/>
-    <w:lsdException w:name="List Table 2 Accent 6" w:uiPriority="47"/>
-    <w:lsdException w:name="List Table 3 Accent 6" w:uiPriority="48"/>
-    <w:lsdException w:name="List Table 4 Accent 6" w:uiPriority="49"/>
-    <w:lsdException w:name="List Table 5 Dark Accent 6" w:uiPriority="50"/>
-    <w:lsdException w:name="List Table 6 Colorful Accent 6" w:uiPriority="51"/>
-    <w:lsdException w:name="List Table 7 Colorful Accent 6" w:uiPriority="52"/>
-  </w:latentStyles>
-  <w:style w:type="paragraph" w:default="1" w:styleId="Normal">
-    <w:name w:val="Normal"/>
-    <w:qFormat/>
+  <w:style w:type="paragraph" w:styleId="TOC2">
+    <w:name w:val="toc 2"/>
+    <w:basedOn w:val="Normal"/>
+    <w:next w:val="Normal"/>
+    <w:autoRedefine/>
+    <w:uiPriority w:val="39"/>
+    <w:unhideWhenUsed/>
+    <w:rsid w:val="000D4940"/>
+    <w:pPr>
+      <w:spacing w:after="100"/>
+      <w:ind w:left="220"/>
+    </w:pPr>
   </w:style>
-  <w:style w:type="character" w:default="1" w:styleId="DefaultParagraphFont">
-    <w:name w:val="Default Paragraph Font"/>
-    <w:uiPriority w:val="1"/>
-    <w:semiHidden/>
+  <w:style w:type="paragraph" w:styleId="TOC3">
+    <w:name w:val="toc 3"/>
+    <w:basedOn w:val="Normal"/>
+    <w:next w:val="Normal"/>
+    <w:autoRedefine/>
+    <w:uiPriority w:val="39"/>
     <w:unhideWhenUsed/>
-  </w:style>
-  <w:style w:type="table" w:default="1" w:styleId="TableNormal">
-    <w:name w:val="Normal Table"/>
-    <w:uiPriority w:val="99"/>
-    <w:semiHidden/>
-    <w:unhideWhenUsed/>
-    <w:tblPr>
-      <w:tblInd w:w="0" w:type="dxa"/>
-      <w:tblCellMar>
-        <w:top w:w="0" w:type="dxa"/>
-        <w:left w:w="108" w:type="dxa"/>
-        <w:bottom w:w="0" w:type="dxa"/>
-        <w:right w:w="108" w:type="dxa"/>
-      </w:tblCellMar>
-    </w:tblPr>
-  </w:style>
-  <w:style w:type="numbering" w:default="1" w:styleId="NoList">
-    <w:name w:val="No List"/>
-    <w:uiPriority w:val="99"/>
-    <w:semiHidden/>
-    <w:unhideWhenUsed/>
-  </w:style>
-  <w:style w:type="paragraph" w:customStyle="1" w:styleId="BF40414DBC444679B1F35F9359994178">
-    <w:name w:val="BF40414DBC444679B1F35F9359994178"/>
-    <w:rsid w:val="001E6965"/>
-  </w:style>
-  <w:style w:type="paragraph" w:customStyle="1" w:styleId="1E836938747745D7B7A85F239302D3A7">
-    <w:name w:val="1E836938747745D7B7A85F239302D3A7"/>
-    <w:rsid w:val="001E6965"/>
-  </w:style>
-  <w:style w:type="paragraph" w:customStyle="1" w:styleId="9F622EB8B4F44CC98B7BE5E1DD74D065">
-    <w:name w:val="9F622EB8B4F44CC98B7BE5E1DD74D065"/>
-    <w:rsid w:val="001E6965"/>
-  </w:style>
-  <w:style w:type="paragraph" w:customStyle="1" w:styleId="09886E2E71E846E99D484B8F6DB33661">
-    <w:name w:val="09886E2E71E846E99D484B8F6DB33661"/>
-    <w:rsid w:val="001E6965"/>
-  </w:style>
-  <w:style w:type="paragraph" w:customStyle="1" w:styleId="E896672D7F924E3296B9044493BD801C">
-    <w:name w:val="E896672D7F924E3296B9044493BD801C"/>
-    <w:rsid w:val="001E6965"/>
+    <w:rsid w:val="000D4940"/>
+    <w:pPr>
+      <w:spacing w:after="100"/>
+      <w:ind w:left="440"/>
+    </w:pPr>
   </w:style>
 </w:styles>
-</file>
-
-<file path=word/glossary/webSettings.xml><?xml version="1.0" encoding="utf-8"?>
-<w:webSettings xmlns:mc="http://schemas.openxmlformats.org/markup-compatibility/2006" xmlns:r="http://schemas.openxmlformats.org/officeDocument/2006/relationships" xmlns:w="http://schemas.openxmlformats.org/wordprocessingml/2006/main" xmlns:w14="http://schemas.microsoft.com/office/word/2010/wordml" xmlns:w15="http://schemas.microsoft.com/office/word/2012/wordml" mc:Ignorable="w14 w15">
-  <w:optimizeForBrowser/>
-  <w:allowPNG/>
-</w:webSettings>
 </file>
 
 <file path=word/theme/theme1.xml><?xml version="1.0" encoding="utf-8"?>
@@ -6909,15 +8705,6 @@
 </file>
 
 <file path=customXml/item1.xml><?xml version="1.0" encoding="utf-8"?>
-<?mso-contentType ?>
-<FormTemplates xmlns="http://schemas.microsoft.com/sharepoint/v3/contenttype/forms">
-  <Display>DocumentLibraryForm</Display>
-  <Edit>AssetEditForm</Edit>
-  <New>DocumentLibraryForm</New>
-</FormTemplates>
-</file>
-
-<file path=customXml/item2.xml><?xml version="1.0" encoding="utf-8"?>
 <CoverPageProperties xmlns="http://schemas.microsoft.com/office/2006/coverPageProps">
   <PublishDate>2015-01-15T00:00:00</PublishDate>
   <Abstract/>
@@ -6928,11 +8715,28 @@
 </CoverPageProperties>
 </file>
 
+<file path=customXml/item2.xml><?xml version="1.0" encoding="utf-8"?>
+<?mso-contentType ?>
+<FormTemplates xmlns="http://schemas.microsoft.com/sharepoint/v3/contenttype/forms">
+  <Display>DocumentLibraryForm</Display>
+  <Edit>AssetEditForm</Edit>
+  <New>DocumentLibraryForm</New>
+</FormTemplates>
+</file>
+
 <file path=customXml/item3.xml><?xml version="1.0" encoding="utf-8"?>
 <b:Sources xmlns:b="http://schemas.openxmlformats.org/officeDocument/2006/bibliography" xmlns="http://schemas.openxmlformats.org/officeDocument/2006/bibliography" SelectedStyle="\APASixthEditionOfficeOnline.xsl" StyleName="APA" Version="6"/>
 </file>
 
 <file path=customXml/itemProps1.xml><?xml version="1.0" encoding="utf-8"?>
+<ds:datastoreItem xmlns:ds="http://schemas.openxmlformats.org/officeDocument/2006/customXml" ds:itemID="{55AF091B-3C7A-41E3-B477-F2FDAA23CFDA}">
+  <ds:schemaRefs>
+    <ds:schemaRef ds:uri="http://schemas.microsoft.com/office/2006/coverPageProps"/>
+  </ds:schemaRefs>
+</ds:datastoreItem>
+</file>
+
+<file path=customXml/itemProps2.xml><?xml version="1.0" encoding="utf-8"?>
 <ds:datastoreItem xmlns:ds="http://schemas.openxmlformats.org/officeDocument/2006/customXml" ds:itemID="{499EA1EC-B023-4266-9865-E1EDA122A8C9}">
   <ds:schemaRefs>
     <ds:schemaRef ds:uri="http://schemas.microsoft.com/sharepoint/v3/contenttype/forms"/>
@@ -6940,16 +8744,8 @@
 </ds:datastoreItem>
 </file>
 
-<file path=customXml/itemProps2.xml><?xml version="1.0" encoding="utf-8"?>
-<ds:datastoreItem xmlns:ds="http://schemas.openxmlformats.org/officeDocument/2006/customXml" ds:itemID="{55AF091B-3C7A-41E3-B477-F2FDAA23CFDA}">
-  <ds:schemaRefs>
-    <ds:schemaRef ds:uri="http://schemas.microsoft.com/office/2006/coverPageProps"/>
-  </ds:schemaRefs>
-</ds:datastoreItem>
-</file>
-
 <file path=customXml/itemProps3.xml><?xml version="1.0" encoding="utf-8"?>
-<ds:datastoreItem xmlns:ds="http://schemas.openxmlformats.org/officeDocument/2006/customXml" ds:itemID="{4230C244-E595-4B98-830F-F1B279D8F343}">
+<ds:datastoreItem xmlns:ds="http://schemas.openxmlformats.org/officeDocument/2006/customXml" ds:itemID="{21B04929-D525-4545-8712-2C5D182C7652}">
   <ds:schemaRefs>
     <ds:schemaRef ds:uri="http://schemas.openxmlformats.org/officeDocument/2006/bibliography"/>
   </ds:schemaRefs>

</xml_diff>